<commit_message>
edited resume with emphasis on GNC
</commit_message>
<xml_diff>
--- a/Employement/Koo_Bonsuck_Resume_Fall_2024_GNC.docx
+++ b/Employement/Koo_Bonsuck_Resume_Fall_2024_GNC.docx
@@ -358,24 +358,25 @@
           <w:b/>
           <w:bCs/>
         </w:rPr>
-        <w:t xml:space="preserve">The </w:t>
-      </w:r>
-      <w:r>
-        <w:rPr>
-          <w:rFonts w:eastAsia="Yu Gothic UI"/>
+        <w:t>Integrated Masters and Bachelor of Science in Mechanical Engineerin</w:t>
+      </w:r>
+      <w:r>
+        <w:rPr>
+          <w:rFonts w:eastAsia="Malgun Gothic" w:hint="eastAsia"/>
           <w:b/>
           <w:bCs/>
-        </w:rPr>
-        <w:t>University of Texas at Austin</w:t>
-      </w:r>
-      <w:r>
-        <w:rPr>
-          <w:rFonts w:eastAsia="Yu Gothic UI"/>
+          <w:lang w:eastAsia="ko-KR"/>
+        </w:rPr>
+        <w:t>g</w:t>
+      </w:r>
+      <w:r>
+        <w:rPr>
+          <w:rFonts w:eastAsia="Malgun Gothic"/>
           <w:b/>
           <w:bCs/>
+          <w:lang w:eastAsia="ko-KR"/>
         </w:rPr>
         <w:tab/>
-        <w:t>GPA: 3.</w:t>
       </w:r>
       <w:r>
         <w:rPr>
@@ -383,15 +384,7 @@
           <w:b/>
           <w:bCs/>
         </w:rPr>
-        <w:t>92</w:t>
-      </w:r>
-      <w:r>
-        <w:rPr>
-          <w:rFonts w:eastAsia="Yu Gothic UI"/>
-          <w:b/>
-          <w:bCs/>
-        </w:rPr>
-        <w:t>/4.00</w:t>
+        <w:t>Dec 2024</w:t>
       </w:r>
     </w:p>
     <w:p>
@@ -412,7 +405,7 @@
           <w:i/>
           <w:iCs/>
         </w:rPr>
-        <w:t xml:space="preserve">Integrated Masters and </w:t>
+        <w:t xml:space="preserve">The </w:t>
       </w:r>
       <w:r>
         <w:rPr>
@@ -420,23 +413,25 @@
           <w:i/>
           <w:iCs/>
         </w:rPr>
-        <w:t>Bachelor of Science</w:t>
-      </w:r>
-      <w:r>
-        <w:rPr>
-          <w:rFonts w:eastAsia="Yu Gothic UI"/>
+        <w:t>University of Texas at Austin</w:t>
+      </w:r>
+      <w:r>
+        <w:rPr>
+          <w:rFonts w:eastAsia="Malgun Gothic" w:hint="eastAsia"/>
           <w:i/>
           <w:iCs/>
+          <w:lang w:eastAsia="ko-KR"/>
         </w:rPr>
         <w:t xml:space="preserve"> </w:t>
       </w:r>
       <w:r>
         <w:rPr>
-          <w:rFonts w:eastAsia="Yu Gothic UI"/>
+          <w:rFonts w:eastAsia="Malgun Gothic"/>
           <w:i/>
           <w:iCs/>
-        </w:rPr>
-        <w:t>in Mechanical Engineering</w:t>
+          <w:lang w:eastAsia="ko-KR"/>
+        </w:rPr>
+        <w:tab/>
       </w:r>
       <w:r>
         <w:rPr>
@@ -444,7 +439,7 @@
           <w:i/>
           <w:iCs/>
         </w:rPr>
-        <w:tab/>
+        <w:t>GPA: 3.</w:t>
       </w:r>
       <w:r>
         <w:rPr>
@@ -452,7 +447,7 @@
           <w:i/>
           <w:iCs/>
         </w:rPr>
-        <w:t>Dec</w:t>
+        <w:t>92</w:t>
       </w:r>
       <w:r>
         <w:rPr>
@@ -460,15 +455,7 @@
           <w:i/>
           <w:iCs/>
         </w:rPr>
-        <w:t xml:space="preserve"> 202</w:t>
-      </w:r>
-      <w:r>
-        <w:rPr>
-          <w:rFonts w:eastAsia="Yu Gothic UI"/>
-          <w:i/>
-          <w:iCs/>
-        </w:rPr>
-        <w:t>4</w:t>
+        <w:t>/4.00</w:t>
       </w:r>
     </w:p>
     <w:p>
@@ -657,7 +644,25 @@
           <w:rFonts w:eastAsia="Yu Gothic UI"/>
           <w:b/>
         </w:rPr>
-        <w:t xml:space="preserve">Sandia National Laboratories, </w:t>
+        <w:t>Navigation and Guidance Control Graduate Intern</w:t>
+      </w:r>
+      <w:r>
+        <w:rPr>
+          <w:rFonts w:eastAsia="Malgun Gothic" w:hint="eastAsia"/>
+          <w:b/>
+          <w:lang w:eastAsia="ko-KR"/>
+        </w:rPr>
+        <w:t>,</w:t>
+      </w:r>
+      <w:r>
+        <w:rPr>
+          <w:rFonts w:eastAsia="Malgun Gothic" w:hint="eastAsia"/>
+          <w:b/>
+          <w:i/>
+          <w:iCs/>
+          <w:lang w:eastAsia="ko-KR"/>
+        </w:rPr>
+        <w:t xml:space="preserve"> </w:t>
       </w:r>
       <w:r>
         <w:rPr>
@@ -666,34 +671,7 @@
           <w:i/>
           <w:iCs/>
         </w:rPr>
-        <w:t xml:space="preserve">Navigation and </w:t>
-      </w:r>
-      <w:r>
-        <w:rPr>
-          <w:rFonts w:eastAsia="Yu Gothic UI"/>
-          <w:bCs/>
-          <w:i/>
-          <w:iCs/>
-        </w:rPr>
-        <w:t xml:space="preserve">Guidance </w:t>
-      </w:r>
-      <w:r>
-        <w:rPr>
-          <w:rFonts w:eastAsia="Yu Gothic UI"/>
-          <w:bCs/>
-          <w:i/>
-          <w:iCs/>
-        </w:rPr>
-        <w:t xml:space="preserve">Control </w:t>
-      </w:r>
-      <w:r>
-        <w:rPr>
-          <w:rFonts w:eastAsia="Yu Gothic UI"/>
-          <w:bCs/>
-          <w:i/>
-          <w:iCs/>
-        </w:rPr>
-        <w:t>Graduate Intern</w:t>
+        <w:t>Sandia National Laboratories</w:t>
       </w:r>
       <w:r>
         <w:rPr>
@@ -786,13 +764,6 @@
       </w:r>
       <w:r>
         <w:rPr>
-          <w:rFonts w:eastAsia="Malgun Gothic" w:hint="eastAsia"/>
-          <w:lang w:eastAsia="ko-KR"/>
-        </w:rPr>
-        <w:t xml:space="preserve">low-side </w:t>
-      </w:r>
-      <w:r>
-        <w:rPr>
           <w:rFonts w:eastAsia="Yu Gothic UI"/>
         </w:rPr>
         <w:t>MATLAB and Simulink</w:t>
@@ -806,6 +777,13 @@
       </w:r>
       <w:r>
         <w:rPr>
+          <w:rFonts w:eastAsia="Malgun Gothic" w:hint="eastAsia"/>
+          <w:lang w:eastAsia="ko-KR"/>
+        </w:rPr>
+        <w:t xml:space="preserve"> a</w:t>
+      </w:r>
+      <w:r>
+        <w:rPr>
           <w:rFonts w:eastAsia="Yu Gothic UI"/>
         </w:rPr>
         <w:t xml:space="preserve"> </w:t>
@@ -815,14 +793,35 @@
           <w:rFonts w:eastAsia="Malgun Gothic" w:hint="eastAsia"/>
           <w:lang w:eastAsia="ko-KR"/>
         </w:rPr>
-        <w:t>flight vehicles</w:t>
-      </w:r>
-      <w:r>
-        <w:rPr>
-          <w:rFonts w:eastAsia="Malgun Gothic" w:hint="eastAsia"/>
-          <w:lang w:eastAsia="ko-KR"/>
-        </w:rPr>
-        <w:t xml:space="preserve"> to reduce SWIL </w:t>
+        <w:t>flight vehicle</w:t>
+      </w:r>
+      <w:r>
+        <w:rPr>
+          <w:rFonts w:eastAsia="Malgun Gothic" w:hint="eastAsia"/>
+          <w:lang w:eastAsia="ko-KR"/>
+        </w:rPr>
+        <w:t xml:space="preserve"> to enhanc</w:t>
+      </w:r>
+      <w:r>
+        <w:rPr>
+          <w:rFonts w:eastAsia="Malgun Gothic" w:hint="eastAsia"/>
+          <w:lang w:eastAsia="ko-KR"/>
+        </w:rPr>
+        <w:t>e</w:t>
+      </w:r>
+      <w:r>
+        <w:rPr>
+          <w:rFonts w:eastAsia="Malgun Gothic" w:hint="eastAsia"/>
+          <w:lang w:eastAsia="ko-KR"/>
+        </w:rPr>
+        <w:t xml:space="preserve"> its overall accuracy and </w:t>
+      </w:r>
+      <w:r>
+        <w:rPr>
+          <w:rFonts w:eastAsia="Malgun Gothic" w:hint="eastAsia"/>
+          <w:lang w:eastAsia="ko-KR"/>
+        </w:rPr>
+        <w:t xml:space="preserve">reduce SWIL </w:t>
       </w:r>
       <w:r>
         <w:rPr>
@@ -896,7 +895,21 @@
           <w:rFonts w:eastAsia="Malgun Gothic" w:hint="eastAsia"/>
           <w:lang w:eastAsia="ko-KR"/>
         </w:rPr>
-        <w:t xml:space="preserve">s </w:t>
+        <w:t>s</w:t>
+      </w:r>
+      <w:r>
+        <w:rPr>
+          <w:rFonts w:eastAsia="Malgun Gothic" w:hint="eastAsia"/>
+          <w:lang w:eastAsia="ko-KR"/>
+        </w:rPr>
+        <w:t xml:space="preserve"> and introduced error logging feature</w:t>
+      </w:r>
+      <w:r>
+        <w:rPr>
+          <w:rFonts w:eastAsia="Malgun Gothic" w:hint="eastAsia"/>
+          <w:lang w:eastAsia="ko-KR"/>
+        </w:rPr>
+        <w:t xml:space="preserve"> </w:t>
       </w:r>
       <w:r>
         <w:rPr>
@@ -973,170 +986,14 @@
           <w:rFonts w:eastAsia="Malgun Gothic" w:hint="eastAsia"/>
           <w:lang w:eastAsia="ko-KR"/>
         </w:rPr>
-        <w:t>engineers</w:t>
-      </w:r>
-    </w:p>
-    <w:p>
-      <w:pPr>
-        <w:ind w:left="5760" w:hanging="5760"/>
-        <w:rPr>
-          <w:rFonts w:eastAsia="Malgun Gothic"/>
-          <w:b/>
-          <w:sz w:val="18"/>
-          <w:szCs w:val="18"/>
-          <w:lang w:eastAsia="ko-KR"/>
-        </w:rPr>
-      </w:pPr>
-    </w:p>
-    <w:p>
-      <w:pPr>
-        <w:ind w:left="5760" w:hanging="5760"/>
-        <w:rPr>
-          <w:rFonts w:eastAsia="Malgun Gothic"/>
-          <w:b/>
-          <w:lang w:eastAsia="ko-KR"/>
-        </w:rPr>
-      </w:pPr>
-      <w:r>
-        <w:rPr>
-          <w:rFonts w:eastAsia="Malgun Gothic" w:hint="eastAsia"/>
-          <w:b/>
-          <w:lang w:eastAsia="ko-KR"/>
-        </w:rPr>
-        <w:t>Aerial Robotics</w:t>
-      </w:r>
-      <w:r>
-        <w:rPr>
-          <w:rFonts w:eastAsia="Yu Gothic UI"/>
-          <w:b/>
-        </w:rPr>
-        <w:t xml:space="preserve">, </w:t>
-      </w:r>
-      <w:r>
-        <w:rPr>
-          <w:rFonts w:eastAsia="Malgun Gothic" w:hint="eastAsia"/>
-          <w:bCs/>
-          <w:i/>
-          <w:iCs/>
-          <w:lang w:eastAsia="ko-KR"/>
-        </w:rPr>
-        <w:t>Drone Project</w:t>
-      </w:r>
-      <w:r>
-        <w:rPr>
-          <w:rFonts w:eastAsia="Yu Gothic UI"/>
-          <w:bCs/>
-          <w:i/>
-          <w:iCs/>
-        </w:rPr>
-        <w:t xml:space="preserve"> </w:t>
-      </w:r>
-      <w:r>
-        <w:rPr>
-          <w:rFonts w:eastAsia="Yu Gothic UI"/>
-          <w:i/>
-        </w:rPr>
-        <w:tab/>
-        <w:t xml:space="preserve">       </w:t>
-      </w:r>
-      <w:r>
-        <w:rPr>
-          <w:rFonts w:eastAsia="Yu Gothic UI"/>
-          <w:i/>
-        </w:rPr>
-        <w:tab/>
-        <w:t xml:space="preserve">                </w:t>
-      </w:r>
-      <w:r>
-        <w:rPr>
-          <w:rFonts w:eastAsia="Yu Gothic UI"/>
-          <w:i/>
-        </w:rPr>
-        <w:tab/>
-        <w:t xml:space="preserve">     </w:t>
-      </w:r>
-      <w:r>
-        <w:rPr>
-          <w:rFonts w:eastAsia="Yu Gothic UI"/>
-          <w:i/>
-        </w:rPr>
-        <w:tab/>
-        <w:t xml:space="preserve">     </w:t>
-      </w:r>
-      <w:r>
-        <w:rPr>
-          <w:rFonts w:eastAsia="Yu Gothic UI"/>
-          <w:i/>
-          <w:iCs/>
-        </w:rPr>
-        <w:t>0</w:t>
-      </w:r>
-      <w:r>
-        <w:rPr>
-          <w:rFonts w:eastAsia="Yu Gothic UI"/>
-          <w:i/>
-          <w:iCs/>
-        </w:rPr>
-        <w:t>1</w:t>
-      </w:r>
-      <w:r>
-        <w:rPr>
-          <w:rFonts w:eastAsia="Yu Gothic UI"/>
-          <w:i/>
-          <w:iCs/>
-        </w:rPr>
-        <w:t>/202</w:t>
-      </w:r>
-      <w:r>
-        <w:rPr>
-          <w:rFonts w:eastAsia="Malgun Gothic" w:hint="eastAsia"/>
-          <w:i/>
-          <w:iCs/>
-          <w:lang w:eastAsia="ko-KR"/>
-        </w:rPr>
-        <w:t>4</w:t>
-      </w:r>
-      <w:r>
-        <w:rPr>
-          <w:rFonts w:eastAsia="Yu Gothic UI"/>
-          <w:i/>
-          <w:iCs/>
-        </w:rPr>
-        <w:t xml:space="preserve"> – </w:t>
-      </w:r>
-      <w:r>
-        <w:rPr>
-          <w:rFonts w:eastAsia="Yu Gothic UI"/>
-          <w:i/>
-          <w:iCs/>
-        </w:rPr>
-        <w:t>0</w:t>
-      </w:r>
-      <w:r>
-        <w:rPr>
-          <w:rFonts w:eastAsia="Malgun Gothic" w:hint="eastAsia"/>
-          <w:i/>
-          <w:iCs/>
-          <w:lang w:eastAsia="ko-KR"/>
-        </w:rPr>
-        <w:t>5</w:t>
-      </w:r>
-      <w:r>
-        <w:rPr>
-          <w:rFonts w:eastAsia="Yu Gothic UI"/>
-          <w:i/>
-          <w:iCs/>
-        </w:rPr>
-        <w:t>/202</w:t>
-      </w:r>
-      <w:r>
-        <w:rPr>
-          <w:rFonts w:eastAsia="Malgun Gothic" w:hint="eastAsia"/>
-          <w:i/>
-          <w:iCs/>
-          <w:lang w:eastAsia="ko-KR"/>
-        </w:rPr>
-        <w:t>4</w:t>
+        <w:t>engineer</w:t>
+      </w:r>
+      <w:r>
+        <w:rPr>
+          <w:rFonts w:eastAsia="Malgun Gothic" w:hint="eastAsia"/>
+          <w:lang w:eastAsia="ko-KR"/>
+        </w:rPr>
+        <w:t>s</w:t>
       </w:r>
     </w:p>
     <w:p>
@@ -1152,135 +1009,158 @@
         <w:ind w:left="180" w:hanging="180"/>
         <w:rPr>
           <w:rFonts w:eastAsia="Yu Gothic UI"/>
-        </w:rPr>
-      </w:pPr>
-      <w:r>
-        <w:rPr>
-          <w:rFonts w:eastAsia="Malgun Gothic" w:hint="eastAsia"/>
-          <w:lang w:eastAsia="ko-KR"/>
-        </w:rPr>
-        <w:t>Develop</w:t>
-      </w:r>
-      <w:r>
-        <w:rPr>
-          <w:rFonts w:eastAsia="Malgun Gothic" w:hint="eastAsia"/>
-          <w:lang w:eastAsia="ko-KR"/>
-        </w:rPr>
-        <w:t>ed</w:t>
-      </w:r>
-      <w:r>
-        <w:rPr>
-          <w:rFonts w:eastAsia="Malgun Gothic" w:hint="eastAsia"/>
-          <w:lang w:eastAsia="ko-KR"/>
-        </w:rPr>
-        <w:t xml:space="preserve"> C++ algorithm </w:t>
-      </w:r>
-      <w:r>
-        <w:rPr>
-          <w:rFonts w:eastAsia="Malgun Gothic" w:hint="eastAsia"/>
-          <w:lang w:eastAsia="ko-KR"/>
-        </w:rPr>
-        <w:t>for</w:t>
-      </w:r>
-      <w:r>
-        <w:rPr>
-          <w:rFonts w:eastAsia="Malgun Gothic" w:hint="eastAsia"/>
-          <w:lang w:eastAsia="ko-KR"/>
-        </w:rPr>
-        <w:t xml:space="preserve"> a</w:t>
-      </w:r>
-      <w:r>
-        <w:rPr>
-          <w:rFonts w:eastAsia="Malgun Gothic" w:hint="eastAsia"/>
-          <w:lang w:eastAsia="ko-KR"/>
-        </w:rPr>
-        <w:t xml:space="preserve"> drone </w:t>
-      </w:r>
-      <w:r>
-        <w:rPr>
-          <w:rFonts w:eastAsia="Malgun Gothic" w:hint="eastAsia"/>
-          <w:lang w:eastAsia="ko-KR"/>
-        </w:rPr>
-        <w:t xml:space="preserve">to find </w:t>
-      </w:r>
-      <w:r>
-        <w:rPr>
-          <w:rFonts w:eastAsia="Malgun Gothic" w:hint="eastAsia"/>
-          <w:lang w:eastAsia="ko-KR"/>
-        </w:rPr>
-        <w:t>a</w:t>
-      </w:r>
-      <w:r>
-        <w:rPr>
-          <w:rFonts w:eastAsia="Malgun Gothic" w:hint="eastAsia"/>
-          <w:lang w:eastAsia="ko-KR"/>
-        </w:rPr>
-        <w:t xml:space="preserve"> path through obstacles</w:t>
-      </w:r>
-      <w:r>
-        <w:rPr>
-          <w:rFonts w:eastAsia="Malgun Gothic" w:hint="eastAsia"/>
+          <w:b/>
+          <w:bCs/>
+        </w:rPr>
+      </w:pPr>
+      <w:r>
+        <w:rPr>
+          <w:rFonts w:eastAsia="Malgun Gothic" w:hint="eastAsia"/>
+          <w:lang w:eastAsia="ko-KR"/>
+        </w:rPr>
+        <w:t xml:space="preserve">Presented my </w:t>
+      </w:r>
+      <w:r>
+        <w:rPr>
+          <w:rFonts w:eastAsia="Malgun Gothic"/>
+          <w:lang w:eastAsia="ko-KR"/>
+        </w:rPr>
+        <w:t>project</w:t>
+      </w:r>
+      <w:r>
+        <w:rPr>
+          <w:rFonts w:eastAsia="Malgun Gothic" w:hint="eastAsia"/>
+          <w:lang w:eastAsia="ko-KR"/>
+        </w:rPr>
+        <w:t xml:space="preserve"> to the department engineers to promote i</w:t>
+      </w:r>
+      <w:r>
+        <w:rPr>
+          <w:rFonts w:eastAsia="Malgun Gothic" w:hint="eastAsia"/>
+          <w:lang w:eastAsia="ko-KR"/>
+        </w:rPr>
+        <w:t>ts</w:t>
+      </w:r>
+      <w:r>
+        <w:rPr>
+          <w:rFonts w:eastAsia="Malgun Gothic" w:hint="eastAsia"/>
+          <w:lang w:eastAsia="ko-KR"/>
+        </w:rPr>
+        <w:t xml:space="preserve"> application to other project</w:t>
+      </w:r>
+      <w:r>
+        <w:rPr>
+          <w:rFonts w:eastAsia="Malgun Gothic" w:hint="eastAsia"/>
+          <w:lang w:eastAsia="ko-KR"/>
+        </w:rPr>
+        <w:t>s, receiving positive feedback from the audience</w:t>
+      </w:r>
+    </w:p>
+    <w:p>
+      <w:pPr>
+        <w:pStyle w:val="ListParagraph"/>
+        <w:tabs>
+          <w:tab w:val="right" w:pos="10800"/>
+        </w:tabs>
+        <w:ind w:left="180"/>
+        <w:rPr>
+          <w:rFonts w:eastAsia="Yu Gothic UI"/>
+          <w:b/>
+          <w:bCs/>
+          <w:sz w:val="14"/>
+          <w:szCs w:val="14"/>
+        </w:rPr>
+      </w:pPr>
+    </w:p>
+    <w:p>
+      <w:pPr>
+        <w:ind w:left="5760" w:hanging="5760"/>
+        <w:rPr>
+          <w:rFonts w:eastAsia="Yu Gothic UI"/>
+          <w:bCs/>
+          <w:i/>
+          <w:iCs/>
+        </w:rPr>
+      </w:pPr>
+      <w:r>
+        <w:rPr>
+          <w:rFonts w:eastAsia="Yu Gothic UI"/>
+          <w:b/>
+        </w:rPr>
+        <w:t>Guidance Navigation and Control Intern</w:t>
+      </w:r>
+      <w:r>
+        <w:rPr>
+          <w:rFonts w:eastAsia="Malgun Gothic" w:hint="eastAsia"/>
+          <w:bCs/>
           <w:lang w:eastAsia="ko-KR"/>
         </w:rPr>
         <w:t xml:space="preserve">, </w:t>
       </w:r>
       <w:r>
         <w:rPr>
-          <w:rFonts w:eastAsia="Malgun Gothic" w:hint="eastAsia"/>
-          <w:lang w:eastAsia="ko-KR"/>
-        </w:rPr>
-        <w:t>finish</w:t>
-      </w:r>
-      <w:r>
-        <w:rPr>
-          <w:rFonts w:eastAsia="Malgun Gothic" w:hint="eastAsia"/>
-          <w:lang w:eastAsia="ko-KR"/>
-        </w:rPr>
-        <w:t>ing</w:t>
-      </w:r>
-      <w:r>
-        <w:rPr>
-          <w:rFonts w:eastAsia="Malgun Gothic" w:hint="eastAsia"/>
-          <w:lang w:eastAsia="ko-KR"/>
-        </w:rPr>
-        <w:t xml:space="preserve"> </w:t>
-      </w:r>
-      <w:r>
-        <w:rPr>
-          <w:rFonts w:eastAsia="Malgun Gothic" w:hint="eastAsia"/>
-          <w:lang w:eastAsia="ko-KR"/>
-        </w:rPr>
-        <w:t xml:space="preserve">a race in </w:t>
-      </w:r>
-      <w:r>
-        <w:rPr>
-          <w:rFonts w:eastAsia="Malgun Gothic" w:hint="eastAsia"/>
-          <w:lang w:eastAsia="ko-KR"/>
-        </w:rPr>
-        <w:t>2</w:t>
-      </w:r>
-      <w:r>
-        <w:rPr>
-          <w:rFonts w:eastAsia="Malgun Gothic" w:hint="eastAsia"/>
-          <w:vertAlign w:val="superscript"/>
-          <w:lang w:eastAsia="ko-KR"/>
-        </w:rPr>
-        <w:t>n</w:t>
-      </w:r>
-      <w:r>
-        <w:rPr>
-          <w:rFonts w:eastAsia="Malgun Gothic" w:hint="eastAsia"/>
-          <w:vertAlign w:val="superscript"/>
-          <w:lang w:eastAsia="ko-KR"/>
-        </w:rPr>
-        <w:t xml:space="preserve">d </w:t>
-      </w:r>
-      <w:r>
-        <w:rPr>
-          <w:rFonts w:eastAsia="Malgun Gothic" w:hint="eastAsia"/>
-          <w:lang w:eastAsia="ko-KR"/>
-        </w:rPr>
-        <w:t>place</w:t>
+          <w:rFonts w:eastAsia="Yu Gothic UI"/>
+          <w:bCs/>
+          <w:i/>
+          <w:iCs/>
+        </w:rPr>
+        <w:t>Blue Origin</w:t>
+      </w:r>
+      <w:r>
+        <w:rPr>
+          <w:rFonts w:eastAsia="Yu Gothic UI"/>
+          <w:bCs/>
+          <w:i/>
+          <w:iCs/>
+        </w:rPr>
+        <w:tab/>
+      </w:r>
+      <w:r>
+        <w:rPr>
+          <w:rFonts w:eastAsia="Yu Gothic UI"/>
+          <w:bCs/>
+        </w:rPr>
+        <w:tab/>
+      </w:r>
+      <w:r>
+        <w:rPr>
+          <w:rFonts w:eastAsia="Yu Gothic UI"/>
+          <w:bCs/>
+        </w:rPr>
+        <w:tab/>
+      </w:r>
+      <w:r>
+        <w:rPr>
+          <w:rFonts w:eastAsia="Yu Gothic UI"/>
+          <w:bCs/>
+        </w:rPr>
+        <w:tab/>
+      </w:r>
+      <w:r>
+        <w:rPr>
+          <w:rFonts w:eastAsia="Yu Gothic UI"/>
+          <w:bCs/>
+        </w:rPr>
+        <w:tab/>
+        <w:t xml:space="preserve">        </w:t>
+      </w:r>
+      <w:r>
+        <w:rPr>
+          <w:rFonts w:eastAsia="Yu Gothic UI"/>
+          <w:bCs/>
+          <w:i/>
+          <w:iCs/>
+        </w:rPr>
+        <w:t>09/2023-</w:t>
+      </w:r>
+      <w:r>
+        <w:rPr>
+          <w:rFonts w:eastAsia="Yu Gothic UI"/>
+          <w:bCs/>
+          <w:i/>
+          <w:iCs/>
+        </w:rPr>
+        <w:t>12/2023</w:t>
       </w:r>
     </w:p>
     <w:p>
@@ -1296,63 +1176,83 @@
         <w:ind w:left="180" w:hanging="180"/>
         <w:rPr>
           <w:rFonts w:eastAsia="Yu Gothic UI"/>
-        </w:rPr>
-      </w:pPr>
+          <w:b/>
+          <w:bCs/>
+        </w:rPr>
+      </w:pPr>
+      <w:r>
+        <w:rPr>
+          <w:rFonts w:eastAsia="Yu Gothic UI"/>
+        </w:rPr>
+        <w:t xml:space="preserve">Implemented </w:t>
+      </w:r>
+      <w:r>
+        <w:rPr>
+          <w:rFonts w:eastAsia="Malgun Gothic" w:hint="eastAsia"/>
+          <w:lang w:eastAsia="ko-KR"/>
+        </w:rPr>
+        <w:t xml:space="preserve">a new </w:t>
+      </w:r>
+      <w:r>
+        <w:rPr>
+          <w:rFonts w:eastAsia="Malgun Gothic" w:hint="eastAsia"/>
+          <w:lang w:eastAsia="ko-KR"/>
+        </w:rPr>
+        <w:t xml:space="preserve">navigation </w:t>
+      </w:r>
       <w:r>
         <w:rPr>
           <w:rFonts w:eastAsia="Malgun Gothic"/>
           <w:lang w:eastAsia="ko-KR"/>
         </w:rPr>
-        <w:t>Model</w:t>
-      </w:r>
-      <w:r>
-        <w:rPr>
-          <w:rFonts w:eastAsia="Malgun Gothic" w:hint="eastAsia"/>
-          <w:lang w:eastAsia="ko-KR"/>
-        </w:rPr>
-        <w:t>ed</w:t>
-      </w:r>
-      <w:r>
-        <w:rPr>
-          <w:rFonts w:eastAsia="Malgun Gothic"/>
-          <w:lang w:eastAsia="ko-KR"/>
-        </w:rPr>
-        <w:t xml:space="preserve"> UAV</w:t>
-      </w:r>
-      <w:r>
-        <w:rPr>
-          <w:rFonts w:eastAsia="Malgun Gothic" w:hint="eastAsia"/>
-          <w:lang w:eastAsia="ko-KR"/>
-        </w:rPr>
-        <w:t xml:space="preserve"> dynamics, sensor measurements, and develop</w:t>
-      </w:r>
-      <w:r>
-        <w:rPr>
-          <w:rFonts w:eastAsia="Malgun Gothic" w:hint="eastAsia"/>
-          <w:lang w:eastAsia="ko-KR"/>
-        </w:rPr>
-        <w:t>ed</w:t>
-      </w:r>
-      <w:r>
-        <w:rPr>
-          <w:rFonts w:eastAsia="Malgun Gothic" w:hint="eastAsia"/>
-          <w:lang w:eastAsia="ko-KR"/>
-        </w:rPr>
-        <w:t xml:space="preserve"> </w:t>
-      </w:r>
-      <w:r>
-        <w:rPr>
-          <w:rFonts w:eastAsia="Malgun Gothic"/>
-          <w:lang w:eastAsia="ko-KR"/>
-        </w:rPr>
-        <w:t>attitude</w:t>
-      </w:r>
-      <w:r>
-        <w:rPr>
-          <w:rFonts w:eastAsia="Malgun Gothic" w:hint="eastAsia"/>
-          <w:lang w:eastAsia="ko-KR"/>
-        </w:rPr>
-        <w:t xml:space="preserve"> and position controller in MATLAB</w:t>
+        <w:t>related</w:t>
+      </w:r>
+      <w:r>
+        <w:rPr>
+          <w:rFonts w:eastAsia="Malgun Gothic" w:hint="eastAsia"/>
+          <w:lang w:eastAsia="ko-KR"/>
+        </w:rPr>
+        <w:t xml:space="preserve"> feature </w:t>
+      </w:r>
+      <w:r>
+        <w:rPr>
+          <w:rFonts w:eastAsia="Malgun Gothic" w:hint="eastAsia"/>
+          <w:lang w:eastAsia="ko-KR"/>
+        </w:rPr>
+        <w:t xml:space="preserve">to </w:t>
+      </w:r>
+      <w:r>
+        <w:rPr>
+          <w:rFonts w:eastAsia="Malgun Gothic" w:hint="eastAsia"/>
+          <w:lang w:eastAsia="ko-KR"/>
+        </w:rPr>
+        <w:t xml:space="preserve">a </w:t>
+      </w:r>
+      <w:r>
+        <w:rPr>
+          <w:rFonts w:eastAsia="Malgun Gothic" w:hint="eastAsia"/>
+          <w:lang w:eastAsia="ko-KR"/>
+        </w:rPr>
+        <w:t xml:space="preserve">rocket simulation in </w:t>
+      </w:r>
+      <w:r>
+        <w:rPr>
+          <w:rFonts w:eastAsia="Malgun Gothic" w:hint="eastAsia"/>
+          <w:lang w:eastAsia="ko-KR"/>
+        </w:rPr>
+        <w:t>MATLAB and Simulink</w:t>
+      </w:r>
+      <w:r>
+        <w:rPr>
+          <w:rFonts w:eastAsia="Yu Gothic UI"/>
+        </w:rPr>
+        <w:t>, improving its overall</w:t>
+      </w:r>
+      <w:r>
+        <w:rPr>
+          <w:rFonts w:eastAsia="Yu Gothic UI"/>
+        </w:rPr>
+        <w:t xml:space="preserve"> fidelity</w:t>
       </w:r>
     </w:p>
     <w:p>
@@ -1368,125 +1268,65 @@
         <w:ind w:left="180" w:hanging="180"/>
         <w:rPr>
           <w:rFonts w:eastAsia="Yu Gothic UI"/>
-        </w:rPr>
-      </w:pPr>
-      <w:r>
-        <w:rPr>
-          <w:rFonts w:eastAsia="Malgun Gothic" w:hint="eastAsia"/>
-          <w:lang w:eastAsia="ko-KR"/>
-        </w:rPr>
-        <w:t xml:space="preserve">Led the team to use GIT </w:t>
-      </w:r>
-      <w:r>
-        <w:rPr>
-          <w:rFonts w:eastAsia="Malgun Gothic" w:hint="eastAsia"/>
-          <w:lang w:eastAsia="ko-KR"/>
-        </w:rPr>
-        <w:t>to easily divide and share tasks, enhancing teamwork and time management</w:t>
-      </w:r>
-    </w:p>
-    <w:p>
-      <w:pPr>
-        <w:pStyle w:val="ListParagraph"/>
-        <w:tabs>
-          <w:tab w:val="right" w:pos="10800"/>
-        </w:tabs>
-        <w:ind w:left="180"/>
-        <w:rPr>
-          <w:rFonts w:eastAsia="Yu Gothic UI"/>
           <w:b/>
           <w:bCs/>
-          <w:sz w:val="18"/>
-          <w:szCs w:val="18"/>
-        </w:rPr>
-      </w:pPr>
-    </w:p>
-    <w:p>
-      <w:pPr>
-        <w:ind w:left="5760" w:hanging="5760"/>
-        <w:rPr>
-          <w:rFonts w:eastAsia="Yu Gothic UI"/>
-          <w:bCs/>
-          <w:i/>
-          <w:iCs/>
-        </w:rPr>
-      </w:pPr>
-      <w:r>
-        <w:rPr>
-          <w:rFonts w:eastAsia="Yu Gothic UI"/>
-          <w:b/>
-        </w:rPr>
-        <w:t>Blue Origin,</w:t>
-      </w:r>
-      <w:r>
-        <w:rPr>
-          <w:rFonts w:eastAsia="Yu Gothic UI"/>
-          <w:bCs/>
-        </w:rPr>
-        <w:t xml:space="preserve"> </w:t>
-      </w:r>
-      <w:r>
-        <w:rPr>
-          <w:rFonts w:eastAsia="Yu Gothic UI"/>
-          <w:bCs/>
-          <w:i/>
-          <w:iCs/>
-        </w:rPr>
-        <w:t>Guidance Navigation and Control Intern</w:t>
-      </w:r>
-      <w:r>
-        <w:rPr>
-          <w:rFonts w:eastAsia="Yu Gothic UI"/>
-          <w:bCs/>
-        </w:rPr>
-        <w:tab/>
-      </w:r>
-      <w:r>
-        <w:rPr>
-          <w:rFonts w:eastAsia="Yu Gothic UI"/>
-          <w:bCs/>
-        </w:rPr>
-        <w:tab/>
-      </w:r>
-      <w:r>
-        <w:rPr>
-          <w:rFonts w:eastAsia="Yu Gothic UI"/>
-          <w:bCs/>
-        </w:rPr>
-        <w:tab/>
-      </w:r>
-      <w:r>
-        <w:rPr>
-          <w:rFonts w:eastAsia="Yu Gothic UI"/>
-          <w:bCs/>
-        </w:rPr>
-        <w:tab/>
-      </w:r>
-      <w:r>
-        <w:rPr>
-          <w:rFonts w:eastAsia="Yu Gothic UI"/>
-          <w:bCs/>
-        </w:rPr>
-        <w:tab/>
-        <w:t xml:space="preserve">        </w:t>
-      </w:r>
-      <w:r>
-        <w:rPr>
-          <w:rFonts w:eastAsia="Yu Gothic UI"/>
-          <w:bCs/>
-          <w:i/>
-          <w:iCs/>
-        </w:rPr>
-        <w:t>09/2023-</w:t>
-      </w:r>
-      <w:r>
-        <w:rPr>
-          <w:rFonts w:eastAsia="Yu Gothic UI"/>
-          <w:bCs/>
-          <w:i/>
-          <w:iCs/>
-        </w:rPr>
-        <w:t>12/2023</w:t>
+        </w:rPr>
+      </w:pPr>
+      <w:r>
+        <w:rPr>
+          <w:rFonts w:eastAsia="Malgun Gothic" w:hint="eastAsia"/>
+          <w:lang w:eastAsia="ko-KR"/>
+        </w:rPr>
+        <w:t xml:space="preserve">Collaborated with </w:t>
+      </w:r>
+      <w:r>
+        <w:rPr>
+          <w:rFonts w:eastAsia="Malgun Gothic" w:hint="eastAsia"/>
+          <w:lang w:eastAsia="ko-KR"/>
+        </w:rPr>
+        <w:t xml:space="preserve">other </w:t>
+      </w:r>
+      <w:r>
+        <w:rPr>
+          <w:rFonts w:eastAsia="Malgun Gothic" w:hint="eastAsia"/>
+          <w:lang w:eastAsia="ko-KR"/>
+        </w:rPr>
+        <w:t>GNC engineers</w:t>
+      </w:r>
+      <w:r>
+        <w:rPr>
+          <w:rFonts w:eastAsia="Malgun Gothic" w:hint="eastAsia"/>
+          <w:lang w:eastAsia="ko-KR"/>
+        </w:rPr>
+        <w:t xml:space="preserve"> to enhance navigation </w:t>
+      </w:r>
+      <w:r>
+        <w:rPr>
+          <w:rFonts w:eastAsia="Malgun Gothic" w:hint="eastAsia"/>
+          <w:lang w:eastAsia="ko-KR"/>
+        </w:rPr>
+        <w:t xml:space="preserve">simulation in Simulink and MATLAB </w:t>
+      </w:r>
+      <w:r>
+        <w:rPr>
+          <w:rFonts w:eastAsia="Malgun Gothic" w:hint="eastAsia"/>
+          <w:lang w:eastAsia="ko-KR"/>
+        </w:rPr>
+        <w:t>through</w:t>
+      </w:r>
+      <w:r>
+        <w:rPr>
+          <w:rFonts w:eastAsia="Malgun Gothic" w:hint="eastAsia"/>
+          <w:lang w:eastAsia="ko-KR"/>
+        </w:rPr>
+        <w:t xml:space="preserve"> GIT </w:t>
+      </w:r>
+      <w:r>
+        <w:rPr>
+          <w:rFonts w:eastAsia="Malgun Gothic" w:hint="eastAsia"/>
+          <w:lang w:eastAsia="ko-KR"/>
+        </w:rPr>
+        <w:t>and regular meetings</w:t>
       </w:r>
     </w:p>
     <w:p>
@@ -1501,63 +1341,172 @@
         </w:tabs>
         <w:ind w:left="180" w:hanging="180"/>
         <w:rPr>
-          <w:rFonts w:eastAsia="Yu Gothic UI"/>
+          <w:rFonts w:eastAsia="Yu Gothic UI" w:hint="eastAsia"/>
           <w:b/>
           <w:bCs/>
         </w:rPr>
       </w:pPr>
       <w:r>
         <w:rPr>
-          <w:rFonts w:eastAsia="Yu Gothic UI"/>
-        </w:rPr>
-        <w:t xml:space="preserve">Implemented </w:t>
-      </w:r>
-      <w:r>
-        <w:rPr>
-          <w:rFonts w:eastAsia="Malgun Gothic" w:hint="eastAsia"/>
-          <w:lang w:eastAsia="ko-KR"/>
-        </w:rPr>
-        <w:t xml:space="preserve">a new feature </w:t>
-      </w:r>
-      <w:r>
-        <w:rPr>
-          <w:rFonts w:eastAsia="Malgun Gothic" w:hint="eastAsia"/>
-          <w:lang w:eastAsia="ko-KR"/>
-        </w:rPr>
-        <w:t xml:space="preserve">to </w:t>
-      </w:r>
-      <w:r>
-        <w:rPr>
-          <w:rFonts w:eastAsia="Malgun Gothic" w:hint="eastAsia"/>
-          <w:lang w:eastAsia="ko-KR"/>
-        </w:rPr>
-        <w:t xml:space="preserve">a </w:t>
-      </w:r>
-      <w:r>
-        <w:rPr>
-          <w:rFonts w:eastAsia="Malgun Gothic" w:hint="eastAsia"/>
-          <w:lang w:eastAsia="ko-KR"/>
-        </w:rPr>
-        <w:t xml:space="preserve">rocket simulation in </w:t>
-      </w:r>
-      <w:r>
-        <w:rPr>
-          <w:rFonts w:eastAsia="Malgun Gothic" w:hint="eastAsia"/>
-          <w:lang w:eastAsia="ko-KR"/>
-        </w:rPr>
-        <w:t>MATLAB and Simulink</w:t>
-      </w:r>
-      <w:r>
-        <w:rPr>
-          <w:rFonts w:eastAsia="Yu Gothic UI"/>
-        </w:rPr>
-        <w:t>, improving its overall</w:t>
-      </w:r>
-      <w:r>
-        <w:rPr>
-          <w:rFonts w:eastAsia="Yu Gothic UI"/>
-        </w:rPr>
-        <w:t xml:space="preserve"> fidelity</w:t>
+          <w:rFonts w:eastAsia="Malgun Gothic" w:hint="eastAsia"/>
+          <w:lang w:eastAsia="ko-KR"/>
+        </w:rPr>
+        <w:t>Documented my work on Confluence to</w:t>
+      </w:r>
+      <w:r>
+        <w:rPr>
+          <w:rFonts w:eastAsia="Malgun Gothic" w:hint="eastAsia"/>
+          <w:lang w:eastAsia="ko-KR"/>
+        </w:rPr>
+        <w:t xml:space="preserve"> </w:t>
+      </w:r>
+      <w:r>
+        <w:rPr>
+          <w:rFonts w:eastAsia="Malgun Gothic"/>
+          <w:lang w:eastAsia="ko-KR"/>
+        </w:rPr>
+        <w:t>expl</w:t>
+      </w:r>
+      <w:r>
+        <w:rPr>
+          <w:rFonts w:eastAsia="Malgun Gothic" w:hint="eastAsia"/>
+          <w:lang w:eastAsia="ko-KR"/>
+        </w:rPr>
+        <w:t xml:space="preserve">ain changes to code and common errors that appear, enhancing </w:t>
+      </w:r>
+      <w:r>
+        <w:rPr>
+          <w:rFonts w:eastAsia="Malgun Gothic"/>
+          <w:lang w:eastAsia="ko-KR"/>
+        </w:rPr>
+        <w:t>transferability</w:t>
+      </w:r>
+      <w:r>
+        <w:rPr>
+          <w:rFonts w:eastAsia="Malgun Gothic" w:hint="eastAsia"/>
+          <w:lang w:eastAsia="ko-KR"/>
+        </w:rPr>
+        <w:t xml:space="preserve"> of work to other </w:t>
+      </w:r>
+      <w:r>
+        <w:rPr>
+          <w:rFonts w:eastAsia="Malgun Gothic" w:hint="eastAsia"/>
+          <w:lang w:eastAsia="ko-KR"/>
+        </w:rPr>
+        <w:t xml:space="preserve">engineers </w:t>
+      </w:r>
+    </w:p>
+    <w:p>
+      <w:pPr>
+        <w:rPr>
+          <w:rFonts w:eastAsia="Malgun Gothic"/>
+          <w:b/>
+          <w:sz w:val="14"/>
+          <w:szCs w:val="14"/>
+          <w:lang w:eastAsia="ko-KR"/>
+        </w:rPr>
+      </w:pPr>
+    </w:p>
+    <w:p>
+      <w:pPr>
+        <w:ind w:left="5760" w:hanging="5760"/>
+        <w:rPr>
+          <w:rFonts w:eastAsia="Yu Gothic UI"/>
+        </w:rPr>
+      </w:pPr>
+      <w:r>
+        <w:rPr>
+          <w:rFonts w:eastAsia="Yu Gothic UI"/>
+          <w:b/>
+          <w:i/>
+          <w:iCs/>
+        </w:rPr>
+        <w:t>CMP</w:t>
+      </w:r>
+      <w:r>
+        <w:rPr>
+          <w:rFonts w:eastAsia="Malgun Gothic" w:hint="eastAsia"/>
+          <w:b/>
+          <w:i/>
+          <w:iCs/>
+          <w:lang w:eastAsia="ko-KR"/>
+        </w:rPr>
+        <w:t xml:space="preserve"> </w:t>
+      </w:r>
+      <w:r>
+        <w:rPr>
+          <w:rFonts w:eastAsia="Yu Gothic UI"/>
+          <w:b/>
+          <w:i/>
+          <w:iCs/>
+        </w:rPr>
+        <w:t>Engineering Intern</w:t>
+      </w:r>
+      <w:r>
+        <w:rPr>
+          <w:rFonts w:eastAsia="Malgun Gothic" w:hint="eastAsia"/>
+          <w:b/>
+          <w:i/>
+          <w:iCs/>
+          <w:lang w:eastAsia="ko-KR"/>
+        </w:rPr>
+        <w:t>,</w:t>
+      </w:r>
+      <w:r>
+        <w:rPr>
+          <w:rFonts w:eastAsia="Yu Gothic UI"/>
+          <w:b/>
+        </w:rPr>
+        <w:t xml:space="preserve"> </w:t>
+      </w:r>
+      <w:r>
+        <w:rPr>
+          <w:rFonts w:eastAsia="Yu Gothic UI"/>
+          <w:bCs/>
+          <w:i/>
+          <w:iCs/>
+        </w:rPr>
+        <w:t>Samsung Semiconductors</w:t>
+      </w:r>
+      <w:r>
+        <w:rPr>
+          <w:rFonts w:eastAsia="Yu Gothic UI"/>
+          <w:i/>
+        </w:rPr>
+        <w:tab/>
+        <w:t xml:space="preserve">       </w:t>
+      </w:r>
+      <w:r>
+        <w:rPr>
+          <w:rFonts w:eastAsia="Yu Gothic UI"/>
+          <w:i/>
+        </w:rPr>
+        <w:tab/>
+        <w:t xml:space="preserve">                </w:t>
+      </w:r>
+      <w:r>
+        <w:rPr>
+          <w:rFonts w:eastAsia="Yu Gothic UI"/>
+          <w:i/>
+        </w:rPr>
+        <w:tab/>
+        <w:t xml:space="preserve">     </w:t>
+      </w:r>
+      <w:r>
+        <w:rPr>
+          <w:rFonts w:eastAsia="Yu Gothic UI"/>
+          <w:i/>
+        </w:rPr>
+        <w:tab/>
+        <w:t xml:space="preserve">     </w:t>
+      </w:r>
+      <w:r>
+        <w:rPr>
+          <w:rFonts w:eastAsia="Yu Gothic UI"/>
+          <w:i/>
+          <w:iCs/>
+        </w:rPr>
+        <w:t>05/2022 – 08/2022</w:t>
       </w:r>
     </w:p>
     <w:p>
@@ -1579,127 +1528,35 @@
       </w:pPr>
       <w:r>
         <w:rPr>
-          <w:rFonts w:eastAsia="Malgun Gothic" w:hint="eastAsia"/>
-          <w:lang w:eastAsia="ko-KR"/>
-        </w:rPr>
-        <w:t xml:space="preserve">Collaborated with </w:t>
-      </w:r>
-      <w:r>
-        <w:rPr>
-          <w:rFonts w:eastAsia="Malgun Gothic" w:hint="eastAsia"/>
-          <w:lang w:eastAsia="ko-KR"/>
-        </w:rPr>
-        <w:t xml:space="preserve">other </w:t>
-      </w:r>
-      <w:r>
-        <w:rPr>
-          <w:rFonts w:eastAsia="Malgun Gothic" w:hint="eastAsia"/>
-          <w:lang w:eastAsia="ko-KR"/>
-        </w:rPr>
-        <w:t>GNC engineers</w:t>
-      </w:r>
-      <w:r>
-        <w:rPr>
-          <w:rFonts w:eastAsia="Malgun Gothic" w:hint="eastAsia"/>
-          <w:lang w:eastAsia="ko-KR"/>
-        </w:rPr>
-        <w:t xml:space="preserve"> to enhance navigation </w:t>
-      </w:r>
-      <w:r>
-        <w:rPr>
-          <w:rFonts w:eastAsia="Malgun Gothic" w:hint="eastAsia"/>
-          <w:lang w:eastAsia="ko-KR"/>
-        </w:rPr>
-        <w:t xml:space="preserve">simulation in Simulink and MATLAB by </w:t>
-      </w:r>
-      <w:r>
-        <w:rPr>
-          <w:rFonts w:eastAsia="Malgun Gothic" w:hint="eastAsia"/>
-          <w:lang w:eastAsia="ko-KR"/>
-        </w:rPr>
-        <w:t>using GIT and documenting my work</w:t>
-      </w:r>
-      <w:r>
-        <w:rPr>
-          <w:rFonts w:eastAsia="Malgun Gothic" w:hint="eastAsia"/>
-          <w:lang w:eastAsia="ko-KR"/>
-        </w:rPr>
-        <w:t xml:space="preserve"> on Confluence</w:t>
-      </w:r>
-    </w:p>
-    <w:p>
-      <w:pPr>
-        <w:rPr>
-          <w:rFonts w:eastAsia="Malgun Gothic"/>
-          <w:b/>
-          <w:sz w:val="14"/>
-          <w:szCs w:val="14"/>
-          <w:lang w:eastAsia="ko-KR"/>
-        </w:rPr>
-      </w:pPr>
-    </w:p>
-    <w:p>
-      <w:pPr>
-        <w:ind w:left="5760" w:hanging="5760"/>
-        <w:rPr>
-          <w:rFonts w:eastAsia="Yu Gothic UI"/>
-        </w:rPr>
-      </w:pPr>
-      <w:r>
-        <w:rPr>
-          <w:rFonts w:eastAsia="Yu Gothic UI"/>
-          <w:b/>
-        </w:rPr>
-        <w:t xml:space="preserve">Samsung Semiconductors, </w:t>
-      </w:r>
-      <w:r>
-        <w:rPr>
-          <w:rFonts w:eastAsia="Yu Gothic UI"/>
-          <w:bCs/>
-          <w:i/>
-          <w:iCs/>
-        </w:rPr>
-        <w:t>CMP, Engineering Intern</w:t>
-      </w:r>
-      <w:r>
-        <w:rPr>
-          <w:rFonts w:eastAsia="Yu Gothic UI"/>
-          <w:i/>
-        </w:rPr>
-        <w:tab/>
-        <w:t xml:space="preserve">       </w:t>
-      </w:r>
-      <w:r>
-        <w:rPr>
-          <w:rFonts w:eastAsia="Yu Gothic UI"/>
-          <w:i/>
-        </w:rPr>
-        <w:tab/>
-        <w:t xml:space="preserve">                </w:t>
-      </w:r>
-      <w:r>
-        <w:rPr>
-          <w:rFonts w:eastAsia="Yu Gothic UI"/>
-          <w:i/>
-        </w:rPr>
-        <w:tab/>
-        <w:t xml:space="preserve">     </w:t>
-      </w:r>
-      <w:r>
-        <w:rPr>
-          <w:rFonts w:eastAsia="Yu Gothic UI"/>
-          <w:i/>
-        </w:rPr>
-        <w:tab/>
-        <w:t xml:space="preserve">     </w:t>
-      </w:r>
-      <w:r>
-        <w:rPr>
-          <w:rFonts w:eastAsia="Yu Gothic UI"/>
-          <w:i/>
-          <w:iCs/>
-        </w:rPr>
-        <w:t>05/2022 – 08/2022</w:t>
+          <w:rFonts w:eastAsia="Yu Gothic UI"/>
+        </w:rPr>
+        <w:t xml:space="preserve">Debugged </w:t>
+      </w:r>
+      <w:r>
+        <w:rPr>
+          <w:rFonts w:eastAsia="Malgun Gothic" w:hint="eastAsia"/>
+          <w:lang w:eastAsia="ko-KR"/>
+        </w:rPr>
+        <w:t xml:space="preserve">a </w:t>
+      </w:r>
+      <w:r>
+        <w:rPr>
+          <w:rFonts w:eastAsia="Yu Gothic UI"/>
+        </w:rPr>
+        <w:t>production failure</w:t>
+      </w:r>
+      <w:r>
+        <w:rPr>
+          <w:rFonts w:eastAsia="Malgun Gothic" w:hint="eastAsia"/>
+          <w:lang w:eastAsia="ko-KR"/>
+        </w:rPr>
+        <w:t xml:space="preserve"> tracking tool</w:t>
+      </w:r>
+      <w:r>
+        <w:rPr>
+          <w:rFonts w:eastAsia="Yu Gothic UI"/>
+        </w:rPr>
+        <w:t xml:space="preserve"> using VBA, saving 1 hour for the technicians every shift</w:t>
       </w:r>
     </w:p>
     <w:p>
@@ -1723,20 +1580,117 @@
         <w:rPr>
           <w:rFonts w:eastAsia="Yu Gothic UI"/>
         </w:rPr>
-        <w:t>Debugged production failure</w:t>
-      </w:r>
-      <w:r>
-        <w:rPr>
-          <w:rFonts w:eastAsia="Malgun Gothic" w:hint="eastAsia"/>
-          <w:lang w:eastAsia="ko-KR"/>
-        </w:rPr>
-        <w:t xml:space="preserve"> tracking tool</w:t>
-      </w:r>
-      <w:r>
-        <w:rPr>
-          <w:rFonts w:eastAsia="Yu Gothic UI"/>
-        </w:rPr>
-        <w:t xml:space="preserve"> using VBA, saving 1 hour for the technicians every shift</w:t>
+        <w:t>Created</w:t>
+      </w:r>
+      <w:r>
+        <w:rPr>
+          <w:rFonts w:eastAsia="Yu Gothic UI"/>
+        </w:rPr>
+        <w:t xml:space="preserve"> a website</w:t>
+      </w:r>
+      <w:r>
+        <w:rPr>
+          <w:rFonts w:eastAsia="Yu Gothic UI"/>
+        </w:rPr>
+        <w:t xml:space="preserve"> version of </w:t>
+      </w:r>
+      <w:r>
+        <w:rPr>
+          <w:rFonts w:eastAsia="Malgun Gothic" w:hint="eastAsia"/>
+          <w:lang w:eastAsia="ko-KR"/>
+        </w:rPr>
+        <w:t>the production failure tracking tool</w:t>
+      </w:r>
+      <w:r>
+        <w:rPr>
+          <w:rFonts w:eastAsia="Yu Gothic UI"/>
+        </w:rPr>
+        <w:t xml:space="preserve"> using JavaScript, CSS, and HTML</w:t>
+      </w:r>
+      <w:r>
+        <w:rPr>
+          <w:rFonts w:eastAsia="Malgun Gothic" w:hint="eastAsia"/>
+          <w:lang w:eastAsia="ko-KR"/>
+        </w:rPr>
+        <w:t xml:space="preserve"> to improve accessibility and reduce errors made by technicians</w:t>
+      </w:r>
+    </w:p>
+    <w:p>
+      <w:pPr>
+        <w:ind w:left="5760" w:hanging="5760"/>
+        <w:rPr>
+          <w:rFonts w:eastAsia="Malgun Gothic"/>
+          <w:b/>
+          <w:sz w:val="14"/>
+          <w:szCs w:val="14"/>
+          <w:lang w:eastAsia="ko-KR"/>
+        </w:rPr>
+      </w:pPr>
+    </w:p>
+    <w:p>
+      <w:pPr>
+        <w:ind w:left="5760" w:hanging="5760"/>
+        <w:rPr>
+          <w:rFonts w:eastAsia="Yu Gothic UI"/>
+        </w:rPr>
+      </w:pPr>
+      <w:r>
+        <w:rPr>
+          <w:rFonts w:eastAsia="Yu Gothic UI"/>
+          <w:b/>
+        </w:rPr>
+        <w:t>Systems Engineering Team, Co-op</w:t>
+      </w:r>
+      <w:r>
+        <w:rPr>
+          <w:rFonts w:eastAsia="Malgun Gothic" w:hint="eastAsia"/>
+          <w:b/>
+          <w:lang w:eastAsia="ko-KR"/>
+        </w:rPr>
+        <w:t>,</w:t>
+      </w:r>
+      <w:r>
+        <w:rPr>
+          <w:rFonts w:eastAsia="Malgun Gothic" w:hint="eastAsia"/>
+          <w:bCs/>
+          <w:i/>
+          <w:iCs/>
+          <w:lang w:eastAsia="ko-KR"/>
+        </w:rPr>
+        <w:t xml:space="preserve"> </w:t>
+      </w:r>
+      <w:r>
+        <w:rPr>
+          <w:rFonts w:eastAsia="Yu Gothic UI"/>
+          <w:bCs/>
+          <w:i/>
+          <w:iCs/>
+        </w:rPr>
+        <w:t>Trane Technologies</w:t>
+      </w:r>
+      <w:r>
+        <w:rPr>
+          <w:rFonts w:eastAsia="Yu Gothic UI"/>
+          <w:i/>
+        </w:rPr>
+        <w:tab/>
+        <w:t xml:space="preserve">                </w:t>
+      </w:r>
+      <w:r>
+        <w:rPr>
+          <w:rFonts w:eastAsia="Yu Gothic UI"/>
+          <w:i/>
+        </w:rPr>
+        <w:tab/>
+        <w:t xml:space="preserve">     </w:t>
+      </w:r>
+      <w:r>
+        <w:rPr>
+          <w:rFonts w:eastAsia="Yu Gothic UI"/>
+          <w:i/>
+          <w:iCs/>
+        </w:rPr>
+        <w:t>05/2021 – 01/2022</w:t>
       </w:r>
     </w:p>
     <w:p>
@@ -1760,100 +1714,239 @@
         <w:rPr>
           <w:rFonts w:eastAsia="Yu Gothic UI"/>
         </w:rPr>
-        <w:t>Created</w:t>
-      </w:r>
-      <w:r>
-        <w:rPr>
-          <w:rFonts w:eastAsia="Yu Gothic UI"/>
-        </w:rPr>
-        <w:t xml:space="preserve"> a website</w:t>
-      </w:r>
-      <w:r>
-        <w:rPr>
-          <w:rFonts w:eastAsia="Yu Gothic UI"/>
-        </w:rPr>
-        <w:t xml:space="preserve"> version of the technical documents</w:t>
-      </w:r>
-      <w:r>
-        <w:rPr>
-          <w:rFonts w:eastAsia="Yu Gothic UI"/>
-        </w:rPr>
-        <w:t xml:space="preserve"> using JavaScript, CSS, and HTML</w:t>
+        <w:t xml:space="preserve">Validated </w:t>
+      </w:r>
+      <w:r>
+        <w:rPr>
+          <w:rFonts w:eastAsia="Yu Gothic UI"/>
+        </w:rPr>
+        <w:t>performance of mechanical fittings that can reduce residential installation time</w:t>
+      </w:r>
+      <w:r>
+        <w:rPr>
+          <w:rFonts w:eastAsia="Yu Gothic UI"/>
+        </w:rPr>
+        <w:t xml:space="preserve"> by 25%, and collaborated with technicians to define verification requirements</w:t>
       </w:r>
     </w:p>
     <w:p>
       <w:pPr>
+        <w:tabs>
+          <w:tab w:val="right" w:pos="10800"/>
+        </w:tabs>
+        <w:rPr>
+          <w:rFonts w:eastAsia="Malgun Gothic" w:hint="eastAsia"/>
+          <w:b/>
+          <w:bCs/>
+          <w:sz w:val="14"/>
+          <w:szCs w:val="14"/>
+          <w:lang w:eastAsia="ko-KR"/>
+        </w:rPr>
+      </w:pPr>
+    </w:p>
+    <w:p>
+      <w:pPr>
+        <w:pBdr>
+          <w:bottom w:val="single" w:sz="4" w:space="1" w:color="auto"/>
+        </w:pBdr>
+        <w:rPr>
+          <w:rFonts w:eastAsia="Malgun Gothic" w:hint="eastAsia"/>
+          <w:sz w:val="30"/>
+          <w:szCs w:val="30"/>
+          <w:lang w:eastAsia="ko-KR"/>
+        </w:rPr>
+      </w:pPr>
+      <w:r>
+        <w:rPr>
+          <w:rFonts w:eastAsia="Malgun Gothic" w:hint="eastAsia"/>
+          <w:b/>
+          <w:sz w:val="30"/>
+          <w:szCs w:val="30"/>
+          <w:lang w:eastAsia="ko-KR"/>
+        </w:rPr>
+        <w:t>PROJECT</w:t>
+      </w:r>
+    </w:p>
+    <w:p>
+      <w:pPr>
         <w:ind w:left="5760" w:hanging="5760"/>
         <w:rPr>
           <w:rFonts w:eastAsia="Malgun Gothic"/>
           <w:b/>
-          <w:sz w:val="18"/>
-          <w:szCs w:val="18"/>
-          <w:lang w:eastAsia="ko-KR"/>
-        </w:rPr>
-      </w:pPr>
-    </w:p>
-    <w:p>
-      <w:pPr>
-        <w:ind w:left="5760" w:hanging="5760"/>
-        <w:rPr>
-          <w:rFonts w:eastAsia="Yu Gothic UI"/>
-        </w:rPr>
-      </w:pPr>
-      <w:r>
-        <w:rPr>
-          <w:rFonts w:eastAsia="Yu Gothic UI"/>
+          <w:lang w:eastAsia="ko-KR"/>
+        </w:rPr>
+      </w:pPr>
+      <w:r>
+        <w:rPr>
+          <w:rFonts w:eastAsia="Malgun Gothic" w:hint="eastAsia"/>
           <w:b/>
-        </w:rPr>
-        <w:t xml:space="preserve">Trane Technologies, </w:t>
-      </w:r>
-      <w:r>
-        <w:rPr>
-          <w:rFonts w:eastAsia="Yu Gothic UI"/>
+          <w:lang w:eastAsia="ko-KR"/>
+        </w:rPr>
+        <w:t>Drone Project Team Member</w:t>
+      </w:r>
+      <w:r>
+        <w:rPr>
+          <w:rFonts w:eastAsia="Malgun Gothic" w:hint="eastAsia"/>
           <w:bCs/>
           <w:i/>
           <w:iCs/>
-        </w:rPr>
-        <w:t>Systems Engineering Team, Co-op</w:t>
-      </w:r>
-      <w:r>
-        <w:rPr>
-          <w:rFonts w:eastAsia="Yu Gothic UI"/>
-          <w:i/>
-        </w:rPr>
-        <w:tab/>
-      </w:r>
-      <w:r>
-        <w:rPr>
-          <w:rFonts w:eastAsia="Yu Gothic UI"/>
-          <w:i/>
-        </w:rPr>
-        <w:tab/>
-        <w:t xml:space="preserve">       </w:t>
-      </w:r>
-      <w:r>
-        <w:rPr>
-          <w:rFonts w:eastAsia="Yu Gothic UI"/>
-          <w:i/>
-        </w:rPr>
-        <w:tab/>
-        <w:t xml:space="preserve">                </w:t>
-      </w:r>
-      <w:r>
-        <w:rPr>
-          <w:rFonts w:eastAsia="Yu Gothic UI"/>
-          <w:i/>
-        </w:rPr>
-        <w:tab/>
-        <w:t xml:space="preserve">     </w:t>
-      </w:r>
-      <w:r>
-        <w:rPr>
-          <w:rFonts w:eastAsia="Yu Gothic UI"/>
+          <w:lang w:eastAsia="ko-KR"/>
+        </w:rPr>
+        <w:t xml:space="preserve">, </w:t>
+      </w:r>
+      <w:r>
+        <w:rPr>
+          <w:rFonts w:eastAsia="Malgun Gothic" w:hint="eastAsia"/>
+          <w:bCs/>
           <w:i/>
           <w:iCs/>
-        </w:rPr>
-        <w:t>05/2021 – 01/2022</w:t>
+          <w:lang w:eastAsia="ko-KR"/>
+        </w:rPr>
+        <w:t>Aerial Robotics</w:t>
+      </w:r>
+      <w:r>
+        <w:rPr>
+          <w:rFonts w:eastAsia="Yu Gothic UI"/>
+          <w:bCs/>
+          <w:i/>
+          <w:iCs/>
+        </w:rPr>
+        <w:t xml:space="preserve"> </w:t>
+      </w:r>
+      <w:r>
+        <w:rPr>
+          <w:rFonts w:eastAsia="Malgun Gothic"/>
+          <w:bCs/>
+          <w:i/>
+          <w:iCs/>
+          <w:lang w:eastAsia="ko-KR"/>
+        </w:rPr>
+        <w:tab/>
+      </w:r>
+      <w:r>
+        <w:rPr>
+          <w:rFonts w:eastAsia="Malgun Gothic"/>
+          <w:bCs/>
+          <w:i/>
+          <w:iCs/>
+          <w:lang w:eastAsia="ko-KR"/>
+        </w:rPr>
+        <w:tab/>
+      </w:r>
+      <w:r>
+        <w:rPr>
+          <w:rFonts w:eastAsia="Malgun Gothic"/>
+          <w:bCs/>
+          <w:i/>
+          <w:iCs/>
+          <w:lang w:eastAsia="ko-KR"/>
+        </w:rPr>
+        <w:tab/>
+      </w:r>
+      <w:r>
+        <w:rPr>
+          <w:rFonts w:eastAsia="Malgun Gothic"/>
+          <w:bCs/>
+          <w:i/>
+          <w:iCs/>
+          <w:lang w:eastAsia="ko-KR"/>
+        </w:rPr>
+        <w:tab/>
+      </w:r>
+      <w:r>
+        <w:rPr>
+          <w:rFonts w:eastAsia="Malgun Gothic"/>
+          <w:bCs/>
+          <w:i/>
+          <w:iCs/>
+          <w:lang w:eastAsia="ko-KR"/>
+        </w:rPr>
+        <w:tab/>
+      </w:r>
+      <w:r>
+        <w:rPr>
+          <w:rFonts w:eastAsia="Malgun Gothic" w:hint="eastAsia"/>
+          <w:bCs/>
+          <w:i/>
+          <w:iCs/>
+          <w:lang w:eastAsia="ko-KR"/>
+        </w:rPr>
+        <w:t xml:space="preserve">     </w:t>
+      </w:r>
+      <w:r>
+        <w:rPr>
+          <w:rFonts w:eastAsia="Yu Gothic UI"/>
+          <w:i/>
+          <w:iCs/>
+        </w:rPr>
+        <w:t>0</w:t>
+      </w:r>
+      <w:r>
+        <w:rPr>
+          <w:rFonts w:eastAsia="Yu Gothic UI"/>
+          <w:i/>
+          <w:iCs/>
+        </w:rPr>
+        <w:t>1</w:t>
+      </w:r>
+      <w:r>
+        <w:rPr>
+          <w:rFonts w:eastAsia="Yu Gothic UI"/>
+          <w:i/>
+          <w:iCs/>
+        </w:rPr>
+        <w:t>/202</w:t>
+      </w:r>
+      <w:r>
+        <w:rPr>
+          <w:rFonts w:eastAsia="Malgun Gothic" w:hint="eastAsia"/>
+          <w:i/>
+          <w:iCs/>
+          <w:lang w:eastAsia="ko-KR"/>
+        </w:rPr>
+        <w:t>4</w:t>
+      </w:r>
+      <w:r>
+        <w:rPr>
+          <w:rFonts w:eastAsia="Yu Gothic UI"/>
+          <w:i/>
+          <w:iCs/>
+        </w:rPr>
+        <w:t xml:space="preserve"> – </w:t>
+      </w:r>
+      <w:r>
+        <w:rPr>
+          <w:rFonts w:eastAsia="Yu Gothic UI"/>
+          <w:i/>
+          <w:iCs/>
+        </w:rPr>
+        <w:t>0</w:t>
+      </w:r>
+      <w:r>
+        <w:rPr>
+          <w:rFonts w:eastAsia="Malgun Gothic" w:hint="eastAsia"/>
+          <w:i/>
+          <w:iCs/>
+          <w:lang w:eastAsia="ko-KR"/>
+        </w:rPr>
+        <w:t>5</w:t>
+      </w:r>
+      <w:r>
+        <w:rPr>
+          <w:rFonts w:eastAsia="Yu Gothic UI"/>
+          <w:i/>
+          <w:iCs/>
+        </w:rPr>
+        <w:t>/202</w:t>
+      </w:r>
+      <w:r>
+        <w:rPr>
+          <w:rFonts w:eastAsia="Malgun Gothic" w:hint="eastAsia"/>
+          <w:i/>
+          <w:iCs/>
+          <w:lang w:eastAsia="ko-KR"/>
+        </w:rPr>
+        <w:t>4</w:t>
       </w:r>
     </w:p>
     <w:p>
@@ -1869,21 +1962,72 @@
         <w:ind w:left="180" w:hanging="180"/>
         <w:rPr>
           <w:rFonts w:eastAsia="Yu Gothic UI"/>
-          <w:b/>
-          <w:bCs/>
-        </w:rPr>
-      </w:pPr>
-      <w:r>
-        <w:rPr>
-          <w:rFonts w:eastAsia="Yu Gothic UI"/>
-        </w:rPr>
-        <w:t>Analyzed</w:t>
-      </w:r>
-      <w:r>
-        <w:rPr>
-          <w:rFonts w:eastAsia="Yu Gothic UI"/>
-        </w:rPr>
-        <w:t xml:space="preserve"> products against new federal standard using Alteryx and Tableau, contributing to potential savings of $ 400,000</w:t>
+        </w:rPr>
+      </w:pPr>
+      <w:r>
+        <w:rPr>
+          <w:rFonts w:eastAsia="Malgun Gothic" w:hint="eastAsia"/>
+          <w:lang w:eastAsia="ko-KR"/>
+        </w:rPr>
+        <w:t xml:space="preserve">Developed C++ algorithm for a drone to find </w:t>
+      </w:r>
+      <w:r>
+        <w:rPr>
+          <w:rFonts w:eastAsia="Malgun Gothic" w:hint="eastAsia"/>
+          <w:lang w:eastAsia="ko-KR"/>
+        </w:rPr>
+        <w:t>the optimal</w:t>
+      </w:r>
+      <w:r>
+        <w:rPr>
+          <w:rFonts w:eastAsia="Malgun Gothic" w:hint="eastAsia"/>
+          <w:lang w:eastAsia="ko-KR"/>
+        </w:rPr>
+        <w:t xml:space="preserve"> path through obstacles, finishing </w:t>
+      </w:r>
+      <w:r>
+        <w:rPr>
+          <w:rFonts w:eastAsia="Malgun Gothic" w:hint="eastAsia"/>
+          <w:lang w:eastAsia="ko-KR"/>
+        </w:rPr>
+        <w:t xml:space="preserve">the </w:t>
+      </w:r>
+      <w:r>
+        <w:rPr>
+          <w:rFonts w:eastAsia="Malgun Gothic" w:hint="eastAsia"/>
+          <w:lang w:eastAsia="ko-KR"/>
+        </w:rPr>
+        <w:t xml:space="preserve">race </w:t>
+      </w:r>
+      <w:r>
+        <w:rPr>
+          <w:rFonts w:eastAsia="Malgun Gothic" w:hint="eastAsia"/>
+          <w:lang w:eastAsia="ko-KR"/>
+        </w:rPr>
+        <w:t>in 2</w:t>
+      </w:r>
+      <w:r>
+        <w:rPr>
+          <w:rFonts w:eastAsia="Malgun Gothic" w:hint="eastAsia"/>
+          <w:vertAlign w:val="superscript"/>
+          <w:lang w:eastAsia="ko-KR"/>
+        </w:rPr>
+        <w:t>n</w:t>
+      </w:r>
+      <w:r>
+        <w:rPr>
+          <w:rFonts w:eastAsia="Malgun Gothic" w:hint="eastAsia"/>
+          <w:vertAlign w:val="superscript"/>
+          <w:lang w:eastAsia="ko-KR"/>
+        </w:rPr>
+        <w:t xml:space="preserve">d </w:t>
+      </w:r>
+      <w:r>
+        <w:rPr>
+          <w:rFonts w:eastAsia="Malgun Gothic" w:hint="eastAsia"/>
+          <w:lang w:eastAsia="ko-KR"/>
+        </w:rPr>
+        <w:t>place</w:t>
       </w:r>
     </w:p>
     <w:p>
@@ -1899,27 +2043,168 @@
         <w:ind w:left="180" w:hanging="180"/>
         <w:rPr>
           <w:rFonts w:eastAsia="Yu Gothic UI"/>
-          <w:b/>
-          <w:bCs/>
-        </w:rPr>
-      </w:pPr>
-      <w:r>
-        <w:rPr>
-          <w:rFonts w:eastAsia="Yu Gothic UI"/>
-        </w:rPr>
-        <w:t xml:space="preserve">Validated </w:t>
-      </w:r>
-      <w:r>
-        <w:rPr>
-          <w:rFonts w:eastAsia="Yu Gothic UI"/>
-        </w:rPr>
-        <w:t>performance of mechanical fittings that can reduce residential installation time</w:t>
-      </w:r>
-      <w:r>
-        <w:rPr>
-          <w:rFonts w:eastAsia="Yu Gothic UI"/>
-        </w:rPr>
-        <w:t xml:space="preserve"> by 25%, and collaborated with technicians to define verification requirements</w:t>
+        </w:rPr>
+      </w:pPr>
+      <w:r>
+        <w:rPr>
+          <w:rFonts w:eastAsia="Malgun Gothic" w:hint="eastAsia"/>
+          <w:lang w:eastAsia="ko-KR"/>
+        </w:rPr>
+        <w:t xml:space="preserve">Created </w:t>
+      </w:r>
+      <w:r>
+        <w:rPr>
+          <w:rFonts w:eastAsia="Malgun Gothic" w:hint="eastAsia"/>
+          <w:lang w:eastAsia="ko-KR"/>
+        </w:rPr>
+        <w:t xml:space="preserve">a </w:t>
+      </w:r>
+      <w:r>
+        <w:rPr>
+          <w:rFonts w:eastAsia="Malgun Gothic" w:hint="eastAsia"/>
+          <w:lang w:eastAsia="ko-KR"/>
+        </w:rPr>
+        <w:t>6-DOF simulation</w:t>
+      </w:r>
+      <w:r>
+        <w:rPr>
+          <w:rFonts w:eastAsia="Malgun Gothic" w:hint="eastAsia"/>
+          <w:lang w:eastAsia="ko-KR"/>
+        </w:rPr>
+        <w:t xml:space="preserve"> </w:t>
+      </w:r>
+      <w:r>
+        <w:rPr>
+          <w:rFonts w:eastAsia="Malgun Gothic" w:hint="eastAsia"/>
+          <w:lang w:eastAsia="ko-KR"/>
+        </w:rPr>
+        <w:t>and</w:t>
+      </w:r>
+      <w:r>
+        <w:rPr>
+          <w:rFonts w:eastAsia="Malgun Gothic" w:hint="eastAsia"/>
+          <w:lang w:eastAsia="ko-KR"/>
+        </w:rPr>
+        <w:t xml:space="preserve"> used the</w:t>
+      </w:r>
+      <w:r>
+        <w:rPr>
+          <w:rFonts w:eastAsia="Malgun Gothic" w:hint="eastAsia"/>
+          <w:lang w:eastAsia="ko-KR"/>
+        </w:rPr>
+        <w:t xml:space="preserve"> Unscented </w:t>
+      </w:r>
+      <w:r>
+        <w:rPr>
+          <w:rFonts w:eastAsia="Malgun Gothic"/>
+          <w:lang w:eastAsia="ko-KR"/>
+        </w:rPr>
+        <w:t>Kalman</w:t>
+      </w:r>
+      <w:r>
+        <w:rPr>
+          <w:rFonts w:eastAsia="Malgun Gothic" w:hint="eastAsia"/>
+          <w:lang w:eastAsia="ko-KR"/>
+        </w:rPr>
+        <w:t xml:space="preserve"> filter</w:t>
+      </w:r>
+      <w:r>
+        <w:rPr>
+          <w:rFonts w:eastAsia="Malgun Gothic" w:hint="eastAsia"/>
+          <w:lang w:eastAsia="ko-KR"/>
+        </w:rPr>
+        <w:t xml:space="preserve"> </w:t>
+      </w:r>
+      <w:r>
+        <w:rPr>
+          <w:rFonts w:eastAsia="Malgun Gothic" w:hint="eastAsia"/>
+          <w:lang w:eastAsia="ko-KR"/>
+        </w:rPr>
+        <w:t>in MATLAB to test</w:t>
+      </w:r>
+      <w:r>
+        <w:rPr>
+          <w:rFonts w:eastAsia="Malgun Gothic" w:hint="eastAsia"/>
+          <w:lang w:eastAsia="ko-KR"/>
+        </w:rPr>
+        <w:t xml:space="preserve"> </w:t>
+      </w:r>
+      <w:r>
+        <w:rPr>
+          <w:rFonts w:eastAsia="Malgun Gothic"/>
+          <w:lang w:eastAsia="ko-KR"/>
+        </w:rPr>
+        <w:t>attitude</w:t>
+      </w:r>
+      <w:r>
+        <w:rPr>
+          <w:rFonts w:eastAsia="Malgun Gothic" w:hint="eastAsia"/>
+          <w:lang w:eastAsia="ko-KR"/>
+        </w:rPr>
+        <w:t xml:space="preserve"> and position controller</w:t>
+      </w:r>
+      <w:r>
+        <w:rPr>
+          <w:rFonts w:eastAsia="Malgun Gothic" w:hint="eastAsia"/>
+          <w:lang w:eastAsia="ko-KR"/>
+        </w:rPr>
+        <w:t>s</w:t>
+      </w:r>
+      <w:r>
+        <w:rPr>
+          <w:rFonts w:eastAsia="Malgun Gothic"/>
+          <w:lang w:eastAsia="ko-KR"/>
+        </w:rPr>
+        <w:t>’</w:t>
+      </w:r>
+      <w:r>
+        <w:rPr>
+          <w:rFonts w:eastAsia="Malgun Gothic" w:hint="eastAsia"/>
+          <w:lang w:eastAsia="ko-KR"/>
+        </w:rPr>
+        <w:t xml:space="preserve"> performance</w:t>
+      </w:r>
+      <w:r>
+        <w:rPr>
+          <w:rFonts w:eastAsia="Malgun Gothic" w:hint="eastAsia"/>
+          <w:lang w:eastAsia="ko-KR"/>
+        </w:rPr>
+        <w:t xml:space="preserve"> with </w:t>
+      </w:r>
+      <w:r>
+        <w:rPr>
+          <w:rFonts w:eastAsia="Malgun Gothic" w:hint="eastAsia"/>
+          <w:lang w:eastAsia="ko-KR"/>
+        </w:rPr>
+        <w:t>understanding of dynamics</w:t>
+      </w:r>
+      <w:r>
+        <w:rPr>
+          <w:rFonts w:eastAsia="Malgun Gothic" w:hint="eastAsia"/>
+          <w:lang w:eastAsia="ko-KR"/>
+        </w:rPr>
+        <w:t xml:space="preserve"> and</w:t>
+      </w:r>
+      <w:r>
+        <w:rPr>
+          <w:rFonts w:eastAsia="Malgun Gothic" w:hint="eastAsia"/>
+          <w:lang w:eastAsia="ko-KR"/>
+        </w:rPr>
+        <w:t xml:space="preserve"> </w:t>
+      </w:r>
+      <w:r>
+        <w:rPr>
+          <w:rFonts w:eastAsia="Malgun Gothic" w:hint="eastAsia"/>
+          <w:lang w:eastAsia="ko-KR"/>
+        </w:rPr>
+        <w:t>GNSS</w:t>
+      </w:r>
+      <w:r>
+        <w:rPr>
+          <w:rFonts w:eastAsia="Malgun Gothic" w:hint="eastAsia"/>
+          <w:lang w:eastAsia="ko-KR"/>
+        </w:rPr>
+        <w:t xml:space="preserve"> and IMU measurements</w:t>
       </w:r>
     </w:p>
     <w:p>
@@ -1935,182 +2220,33 @@
         <w:ind w:left="180" w:hanging="180"/>
         <w:rPr>
           <w:rFonts w:eastAsia="Yu Gothic UI"/>
-          <w:b/>
-          <w:bCs/>
-        </w:rPr>
-      </w:pPr>
-      <w:r>
-        <w:rPr>
-          <w:rFonts w:eastAsia="Yu Gothic UI"/>
-        </w:rPr>
-        <w:t>Developed a Tablea</w:t>
-      </w:r>
-      <w:r>
-        <w:rPr>
-          <w:rFonts w:eastAsia="Yu Gothic UI"/>
-        </w:rPr>
-        <w:t>u tool that analyzes product</w:t>
-      </w:r>
-      <w:r>
-        <w:rPr>
-          <w:rFonts w:eastAsia="Yu Gothic UI"/>
-        </w:rPr>
-        <w:t xml:space="preserve"> margins, sales, and performance to understand customer demands and simplify company’s product portfolio</w:t>
+        </w:rPr>
+      </w:pPr>
+      <w:r>
+        <w:rPr>
+          <w:rFonts w:eastAsia="Malgun Gothic" w:hint="eastAsia"/>
+          <w:lang w:eastAsia="ko-KR"/>
+        </w:rPr>
+        <w:t>Led the team to use GIT to easily divide and share tasks, enhancing teamwork and time management</w:t>
       </w:r>
     </w:p>
     <w:p>
       <w:pPr>
-        <w:pBdr>
-          <w:bottom w:val="single" w:sz="6" w:space="1" w:color="auto"/>
-        </w:pBdr>
+        <w:ind w:left="5760" w:hanging="5760"/>
         <w:rPr>
           <w:rFonts w:eastAsia="Malgun Gothic"/>
           <w:b/>
           <w:sz w:val="14"/>
-          <w:szCs w:val="12"/>
-          <w:lang w:eastAsia="ko-KR"/>
-        </w:rPr>
-      </w:pPr>
-    </w:p>
-    <w:p>
-      <w:pPr>
-        <w:pBdr>
-          <w:bottom w:val="single" w:sz="6" w:space="1" w:color="auto"/>
-        </w:pBdr>
-        <w:rPr>
-          <w:rFonts w:eastAsia="Yu Gothic UI"/>
-          <w:sz w:val="30"/>
-          <w:szCs w:val="30"/>
-        </w:rPr>
-      </w:pPr>
-      <w:r>
-        <w:rPr>
-          <w:rFonts w:eastAsia="Yu Gothic UI"/>
-          <w:b/>
-          <w:sz w:val="30"/>
-          <w:szCs w:val="30"/>
-        </w:rPr>
-        <w:t>LEADERSHIP</w:t>
-      </w:r>
-      <w:r>
-        <w:rPr>
-          <w:rFonts w:eastAsia="Yu Gothic UI"/>
-          <w:sz w:val="30"/>
-          <w:szCs w:val="30"/>
-        </w:rPr>
-        <w:tab/>
-      </w:r>
-      <w:r>
-        <w:rPr>
-          <w:rFonts w:eastAsia="Yu Gothic UI"/>
-          <w:sz w:val="30"/>
-          <w:szCs w:val="30"/>
-        </w:rPr>
-        <w:tab/>
-      </w:r>
-      <w:r>
-        <w:rPr>
-          <w:rFonts w:eastAsia="Yu Gothic UI"/>
-          <w:sz w:val="30"/>
-          <w:szCs w:val="30"/>
-        </w:rPr>
-        <w:t xml:space="preserve">              </w:t>
-      </w:r>
-      <w:r>
-        <w:rPr>
-          <w:rFonts w:eastAsia="Yu Gothic UI"/>
-          <w:sz w:val="30"/>
-          <w:szCs w:val="30"/>
-        </w:rPr>
-        <w:tab/>
-      </w:r>
-      <w:r>
-        <w:rPr>
-          <w:rFonts w:eastAsia="Yu Gothic UI"/>
-          <w:sz w:val="30"/>
-          <w:szCs w:val="30"/>
-        </w:rPr>
-        <w:tab/>
-      </w:r>
-      <w:r>
-        <w:rPr>
-          <w:rFonts w:eastAsia="Yu Gothic UI"/>
-          <w:sz w:val="30"/>
-          <w:szCs w:val="30"/>
-        </w:rPr>
-        <w:tab/>
-      </w:r>
-      <w:r>
-        <w:rPr>
-          <w:rFonts w:eastAsia="Yu Gothic UI"/>
-          <w:sz w:val="30"/>
-          <w:szCs w:val="30"/>
-        </w:rPr>
-        <w:tab/>
-      </w:r>
-      <w:r>
-        <w:rPr>
-          <w:rFonts w:eastAsia="Yu Gothic UI"/>
-          <w:sz w:val="30"/>
-          <w:szCs w:val="30"/>
-        </w:rPr>
-        <w:tab/>
-      </w:r>
-      <w:r>
-        <w:rPr>
-          <w:rFonts w:eastAsia="Yu Gothic UI"/>
-          <w:sz w:val="30"/>
-          <w:szCs w:val="30"/>
-        </w:rPr>
-        <w:tab/>
-      </w:r>
-      <w:r>
-        <w:rPr>
-          <w:rFonts w:eastAsia="Yu Gothic UI"/>
-          <w:sz w:val="30"/>
-          <w:szCs w:val="30"/>
-        </w:rPr>
-        <w:tab/>
-      </w:r>
-      <w:r>
-        <w:rPr>
-          <w:rFonts w:eastAsia="Yu Gothic UI"/>
-          <w:sz w:val="30"/>
-          <w:szCs w:val="30"/>
-        </w:rPr>
-        <w:tab/>
-      </w:r>
-      <w:r>
-        <w:rPr>
-          <w:rFonts w:eastAsia="Yu Gothic UI"/>
-          <w:sz w:val="30"/>
-          <w:szCs w:val="30"/>
-        </w:rPr>
-        <w:t xml:space="preserve">  </w:t>
-      </w:r>
-      <w:r>
-        <w:rPr>
-          <w:rFonts w:eastAsia="Yu Gothic UI"/>
-          <w:sz w:val="30"/>
-          <w:szCs w:val="30"/>
-        </w:rPr>
-        <w:tab/>
-      </w:r>
-      <w:r>
-        <w:rPr>
-          <w:rFonts w:eastAsia="Yu Gothic UI"/>
-          <w:sz w:val="30"/>
-          <w:szCs w:val="30"/>
-        </w:rPr>
-        <w:tab/>
-      </w:r>
+          <w:szCs w:val="14"/>
+          <w:lang w:eastAsia="ko-KR"/>
+        </w:rPr>
+      </w:pPr>
     </w:p>
     <w:p>
       <w:pPr>
         <w:tabs>
           <w:tab w:val="right" w:pos="10800"/>
         </w:tabs>
-        <w:ind w:left="180" w:hanging="180"/>
         <w:rPr>
           <w:rFonts w:eastAsia="Malgun Gothic"/>
           <w:b/>
@@ -2123,14 +2259,7 @@
           <w:b/>
           <w:lang w:eastAsia="ko-KR"/>
         </w:rPr>
-        <w:t>Gudaloop</w:t>
-      </w:r>
-      <w:r>
-        <w:rPr>
-          <w:rFonts w:eastAsia="Yu Gothic UI"/>
-          <w:b/>
-        </w:rPr>
-        <w:t xml:space="preserve">, </w:t>
+        <w:t>Suspension Team Lead</w:t>
       </w:r>
       <w:r>
         <w:rPr>
@@ -2140,7 +2269,7 @@
           <w:iCs/>
           <w:lang w:eastAsia="ko-KR"/>
         </w:rPr>
-        <w:t>Suspension Lead</w:t>
+        <w:t>, Guadaloop (Hyperloop Team)</w:t>
       </w:r>
       <w:r>
         <w:rPr>
@@ -2236,14 +2365,91 @@
           <w:rFonts w:eastAsia="Malgun Gothic" w:hint="eastAsia"/>
           <w:lang w:eastAsia="ko-KR"/>
         </w:rPr>
-        <w:t xml:space="preserve">naged a suspension design project to deliver a design on time with adequate documentation on stress and cost </w:t>
+        <w:t xml:space="preserve">naged a suspension project to </w:t>
+      </w:r>
+      <w:r>
+        <w:rPr>
+          <w:rFonts w:eastAsia="Malgun Gothic" w:hint="eastAsia"/>
+          <w:lang w:eastAsia="ko-KR"/>
+        </w:rPr>
+        <w:t xml:space="preserve">produce </w:t>
+      </w:r>
+      <w:r>
+        <w:rPr>
+          <w:rFonts w:eastAsia="Malgun Gothic" w:hint="eastAsia"/>
+          <w:lang w:eastAsia="ko-KR"/>
+        </w:rPr>
+        <w:t xml:space="preserve">a </w:t>
+      </w:r>
+      <w:r>
+        <w:rPr>
+          <w:rFonts w:eastAsia="Malgun Gothic" w:hint="eastAsia"/>
+          <w:lang w:eastAsia="ko-KR"/>
+        </w:rPr>
+        <w:t>design</w:t>
+      </w:r>
+      <w:r>
+        <w:rPr>
+          <w:rFonts w:eastAsia="Malgun Gothic" w:hint="eastAsia"/>
+          <w:lang w:eastAsia="ko-KR"/>
+        </w:rPr>
+        <w:t xml:space="preserve"> </w:t>
+      </w:r>
+      <w:r>
+        <w:rPr>
+          <w:rFonts w:eastAsia="Malgun Gothic" w:hint="eastAsia"/>
+          <w:lang w:eastAsia="ko-KR"/>
+        </w:rPr>
+        <w:t>in</w:t>
+      </w:r>
+      <w:r>
+        <w:rPr>
+          <w:rFonts w:eastAsia="Malgun Gothic" w:hint="eastAsia"/>
+          <w:lang w:eastAsia="ko-KR"/>
+        </w:rPr>
+        <w:t xml:space="preserve"> 6 </w:t>
       </w:r>
       <w:r>
         <w:rPr>
           <w:rFonts w:eastAsia="Malgun Gothic"/>
           <w:lang w:eastAsia="ko-KR"/>
         </w:rPr>
+        <w:t>months</w:t>
+      </w:r>
+      <w:r>
+        <w:rPr>
+          <w:rFonts w:eastAsia="Malgun Gothic" w:hint="eastAsia"/>
+          <w:lang w:eastAsia="ko-KR"/>
+        </w:rPr>
+        <w:t xml:space="preserve"> with </w:t>
+      </w:r>
+      <w:r>
+        <w:rPr>
+          <w:rFonts w:eastAsia="Malgun Gothic" w:hint="eastAsia"/>
+          <w:lang w:eastAsia="ko-KR"/>
+        </w:rPr>
+        <w:t xml:space="preserve">its </w:t>
+      </w:r>
+      <w:r>
+        <w:rPr>
+          <w:rFonts w:eastAsia="Malgun Gothic"/>
+          <w:lang w:eastAsia="ko-KR"/>
+        </w:rPr>
         <w:t>analysis</w:t>
+      </w:r>
+      <w:r>
+        <w:rPr>
+          <w:rFonts w:eastAsia="Malgun Gothic" w:hint="eastAsia"/>
+          <w:lang w:eastAsia="ko-KR"/>
+        </w:rPr>
+        <w:t xml:space="preserve"> on</w:t>
+      </w:r>
+      <w:r>
+        <w:rPr>
+          <w:rFonts w:eastAsia="Malgun Gothic" w:hint="eastAsia"/>
+          <w:lang w:eastAsia="ko-KR"/>
+        </w:rPr>
+        <w:t xml:space="preserve"> stress and cost</w:t>
       </w:r>
     </w:p>
     <w:p>
@@ -2258,7 +2464,7 @@
         </w:tabs>
         <w:ind w:left="180" w:hanging="180"/>
         <w:rPr>
-          <w:rFonts w:eastAsia="Yu Gothic UI" w:hint="eastAsia"/>
+          <w:rFonts w:eastAsia="Yu Gothic UI"/>
           <w:b/>
           <w:bCs/>
         </w:rPr>
@@ -2273,9 +2479,10 @@
     </w:p>
     <w:p>
       <w:pPr>
+        <w:ind w:left="5760" w:hanging="5760"/>
         <w:rPr>
           <w:rFonts w:eastAsia="Malgun Gothic"/>
-          <w:color w:val="FF0000"/>
+          <w:b/>
           <w:sz w:val="14"/>
           <w:szCs w:val="14"/>
           <w:lang w:eastAsia="ko-KR"/>
@@ -2293,16 +2500,17 @@
         <w:rPr>
           <w:rFonts w:eastAsia="Yu Gothic UI"/>
           <w:b/>
-        </w:rPr>
-        <w:t xml:space="preserve">Senior Capstone Design Project, </w:t>
-      </w:r>
-      <w:r>
-        <w:rPr>
-          <w:rFonts w:eastAsia="Yu Gothic UI"/>
+          <w:iCs/>
+        </w:rPr>
+        <w:t>Team Leader</w:t>
+      </w:r>
+      <w:r>
+        <w:rPr>
+          <w:rFonts w:eastAsia="Malgun Gothic" w:hint="eastAsia"/>
           <w:bCs/>
-          <w:i/>
-        </w:rPr>
-        <w:t>Southwest Research Institute</w:t>
+          <w:lang w:eastAsia="ko-KR"/>
+        </w:rPr>
+        <w:t xml:space="preserve">, </w:t>
       </w:r>
       <w:r>
         <w:rPr>
@@ -2311,7 +2519,15 @@
           <w:i/>
           <w:iCs/>
         </w:rPr>
-        <w:t xml:space="preserve">, </w:t>
+        <w:t>Senior Capstone Design Project</w:t>
+      </w:r>
+      <w:r>
+        <w:rPr>
+          <w:rFonts w:eastAsia="Malgun Gothic" w:hint="eastAsia"/>
+          <w:b/>
+          <w:lang w:eastAsia="ko-KR"/>
+        </w:rPr>
+        <w:t xml:space="preserve"> (</w:t>
       </w:r>
       <w:r>
         <w:rPr>
@@ -2319,14 +2535,17 @@
           <w:bCs/>
           <w:i/>
         </w:rPr>
-        <w:t>Team Leader</w:t>
-      </w:r>
-      <w:r>
-        <w:rPr>
-          <w:rFonts w:eastAsia="Yu Gothic UI"/>
+        <w:t>Southwest Research Institute</w:t>
+      </w:r>
+      <w:r>
+        <w:rPr>
+          <w:rFonts w:eastAsia="Malgun Gothic" w:hint="eastAsia"/>
           <w:bCs/>
-        </w:rPr>
-        <w:t xml:space="preserve"> </w:t>
+          <w:i/>
+          <w:iCs/>
+          <w:lang w:eastAsia="ko-KR"/>
+        </w:rPr>
+        <w:t>)</w:t>
       </w:r>
       <w:r>
         <w:rPr>
@@ -2370,9 +2589,89 @@
       </w:pPr>
       <w:r>
         <w:rPr>
-          <w:rFonts w:eastAsia="Yu Gothic UI"/>
-        </w:rPr>
-        <w:t>Optimized the hammer design to produce zero stress on the hammer pivot upon impact</w:t>
+          <w:rFonts w:eastAsia="Malgun Gothic" w:hint="eastAsia"/>
+          <w:lang w:eastAsia="ko-KR"/>
+        </w:rPr>
+        <w:t>Produced</w:t>
+      </w:r>
+      <w:r>
+        <w:rPr>
+          <w:rFonts w:eastAsia="Malgun Gothic" w:hint="eastAsia"/>
+          <w:lang w:eastAsia="ko-KR"/>
+        </w:rPr>
+        <w:t xml:space="preserve"> </w:t>
+      </w:r>
+      <w:r>
+        <w:rPr>
+          <w:rFonts w:eastAsia="Malgun Gothic" w:hint="eastAsia"/>
+          <w:lang w:eastAsia="ko-KR"/>
+        </w:rPr>
+        <w:t>a preliminary</w:t>
+      </w:r>
+      <w:r>
+        <w:rPr>
+          <w:rFonts w:eastAsia="Malgun Gothic" w:hint="eastAsia"/>
+          <w:lang w:eastAsia="ko-KR"/>
+        </w:rPr>
+        <w:t xml:space="preserve"> </w:t>
+      </w:r>
+      <w:r>
+        <w:rPr>
+          <w:rFonts w:eastAsia="Yu Gothic UI"/>
+        </w:rPr>
+        <w:t xml:space="preserve">hammer </w:t>
+      </w:r>
+      <w:r>
+        <w:rPr>
+          <w:rFonts w:eastAsia="Malgun Gothic" w:hint="eastAsia"/>
+          <w:lang w:eastAsia="ko-KR"/>
+        </w:rPr>
+        <w:t xml:space="preserve">design </w:t>
+      </w:r>
+      <w:r>
+        <w:rPr>
+          <w:rFonts w:eastAsia="Malgun Gothic" w:hint="eastAsia"/>
+          <w:lang w:eastAsia="ko-KR"/>
+        </w:rPr>
+        <w:t xml:space="preserve">for the </w:t>
+      </w:r>
+      <w:r>
+        <w:rPr>
+          <w:rFonts w:eastAsia="Yu Gothic UI"/>
+        </w:rPr>
+        <w:t xml:space="preserve">Medium Weight Shock Machine </w:t>
+      </w:r>
+      <w:r>
+        <w:rPr>
+          <w:rFonts w:eastAsia="Yu Gothic UI"/>
+        </w:rPr>
+        <w:t xml:space="preserve">to produce </w:t>
+      </w:r>
+      <w:r>
+        <w:rPr>
+          <w:rFonts w:eastAsia="Malgun Gothic" w:hint="eastAsia"/>
+          <w:lang w:eastAsia="ko-KR"/>
+        </w:rPr>
+        <w:t>the least amount of</w:t>
+      </w:r>
+      <w:r>
+        <w:rPr>
+          <w:rFonts w:eastAsia="Yu Gothic UI"/>
+        </w:rPr>
+        <w:t xml:space="preserve"> stress on the hammer pivot upon impact</w:t>
+      </w:r>
+      <w:r>
+        <w:rPr>
+          <w:rFonts w:eastAsia="Malgun Gothic" w:hint="eastAsia"/>
+          <w:lang w:eastAsia="ko-KR"/>
+        </w:rPr>
+        <w:t xml:space="preserve"> and </w:t>
+      </w:r>
+      <w:r>
+        <w:rPr>
+          <w:rFonts w:eastAsia="Yu Gothic UI"/>
+        </w:rPr>
+        <w:t>comply with MIL-DTL-901E</w:t>
       </w:r>
     </w:p>
     <w:p>
@@ -2394,351 +2693,28 @@
         <w:rPr>
           <w:rFonts w:eastAsia="Yu Gothic UI"/>
         </w:rPr>
-        <w:t>Designed a CAD model of Medium Weight Shock Machine that comply with MIL-DTL-901E</w:t>
-      </w:r>
-    </w:p>
-    <w:p>
-      <w:pPr>
-        <w:pStyle w:val="ListParagraph"/>
-        <w:numPr>
-          <w:ilvl w:val="0"/>
-          <w:numId w:val="49"/>
-        </w:numPr>
-        <w:tabs>
-          <w:tab w:val="right" w:pos="10800"/>
-        </w:tabs>
-        <w:ind w:left="180" w:hanging="180"/>
-        <w:rPr>
-          <w:rFonts w:eastAsia="Yu Gothic UI"/>
-        </w:rPr>
-      </w:pPr>
-      <w:r>
-        <w:rPr>
-          <w:rFonts w:eastAsia="Yu Gothic UI"/>
-        </w:rPr>
         <w:t>Organized weekly meetings with sponsors, teaching staff and advisors</w:t>
       </w:r>
-    </w:p>
-    <w:p>
-      <w:pPr>
-        <w:rPr>
-          <w:rFonts w:eastAsia="Malgun Gothic" w:hint="eastAsia"/>
-          <w:color w:val="FF0000"/>
-          <w:sz w:val="14"/>
-          <w:szCs w:val="14"/>
-          <w:lang w:eastAsia="ko-KR"/>
-        </w:rPr>
-      </w:pPr>
-    </w:p>
-    <w:p>
-      <w:pPr>
-        <w:rPr>
-          <w:rFonts w:eastAsia="Yu Gothic UI"/>
-          <w:b/>
-          <w:bCs/>
-        </w:rPr>
-      </w:pPr>
-      <w:r>
-        <w:rPr>
-          <w:rFonts w:eastAsia="Yu Gothic UI"/>
-          <w:b/>
-          <w:bCs/>
-        </w:rPr>
-        <w:t>Republic of Korea Army,</w:t>
-      </w:r>
-      <w:r>
-        <w:rPr>
-          <w:rFonts w:eastAsia="Yu Gothic UI"/>
-          <w:lang w:eastAsia="ko-KR"/>
-        </w:rPr>
-        <w:t xml:space="preserve"> </w:t>
-      </w:r>
-      <w:r>
-        <w:rPr>
-          <w:rFonts w:eastAsia="Yu Gothic UI"/>
-          <w:i/>
-          <w:iCs/>
-          <w:lang w:eastAsia="ko-KR"/>
-        </w:rPr>
-        <w:t>Radiotelephone Operator</w:t>
-      </w:r>
-      <w:r>
-        <w:rPr>
-          <w:rFonts w:eastAsia="Yu Gothic UI"/>
-          <w:i/>
-          <w:iCs/>
-          <w:lang w:eastAsia="ko-KR"/>
-        </w:rPr>
-        <w:t xml:space="preserve">, </w:t>
-      </w:r>
-      <w:r>
-        <w:rPr>
-          <w:rFonts w:eastAsia="Yu Gothic UI"/>
-          <w:i/>
-          <w:iCs/>
-          <w:lang w:eastAsia="ko-KR"/>
-        </w:rPr>
-        <w:t>Counselor</w:t>
-      </w:r>
-      <w:r>
-        <w:rPr>
-          <w:rFonts w:eastAsia="Yu Gothic UI"/>
-          <w:b/>
-          <w:bCs/>
-        </w:rPr>
-        <w:tab/>
-      </w:r>
-      <w:r>
-        <w:rPr>
-          <w:rFonts w:eastAsia="Yu Gothic UI"/>
-          <w:b/>
-          <w:bCs/>
-        </w:rPr>
-        <w:tab/>
-        <w:t xml:space="preserve">          </w:t>
-      </w:r>
-      <w:r>
-        <w:rPr>
-          <w:rFonts w:eastAsia="Yu Gothic UI"/>
-          <w:b/>
-          <w:bCs/>
-        </w:rPr>
-        <w:tab/>
-      </w:r>
-      <w:r>
-        <w:rPr>
-          <w:rFonts w:eastAsia="Yu Gothic UI"/>
-          <w:b/>
-          <w:bCs/>
-        </w:rPr>
-        <w:tab/>
-        <w:t xml:space="preserve">     </w:t>
-      </w:r>
-      <w:r>
-        <w:rPr>
-          <w:rFonts w:eastAsia="Yu Gothic UI"/>
-          <w:i/>
-          <w:iCs/>
-        </w:rPr>
-        <w:t>12/</w:t>
-      </w:r>
-      <w:r>
-        <w:rPr>
-          <w:rFonts w:eastAsia="Yu Gothic UI"/>
-          <w:i/>
-          <w:iCs/>
-        </w:rPr>
-        <w:t>2018</w:t>
-      </w:r>
-      <w:r>
-        <w:rPr>
-          <w:rFonts w:eastAsia="Yu Gothic UI"/>
-          <w:i/>
-          <w:iCs/>
-        </w:rPr>
-        <w:t xml:space="preserve"> </w:t>
-      </w:r>
-      <w:r>
-        <w:rPr>
-          <w:rFonts w:eastAsia="Yu Gothic UI"/>
-          <w:i/>
-          <w:iCs/>
-        </w:rPr>
-        <w:t>–</w:t>
-      </w:r>
-      <w:r>
-        <w:rPr>
-          <w:rFonts w:eastAsia="Yu Gothic UI"/>
-          <w:i/>
-          <w:iCs/>
-        </w:rPr>
-        <w:t xml:space="preserve"> </w:t>
-      </w:r>
-      <w:r>
-        <w:rPr>
-          <w:rFonts w:eastAsia="Yu Gothic UI"/>
-          <w:i/>
-          <w:iCs/>
-        </w:rPr>
-        <w:t>08/</w:t>
-      </w:r>
-      <w:r>
-        <w:rPr>
-          <w:rFonts w:eastAsia="Yu Gothic UI"/>
-          <w:i/>
-          <w:iCs/>
-        </w:rPr>
-        <w:t>2020</w:t>
-      </w:r>
-    </w:p>
-    <w:p>
-      <w:pPr>
-        <w:pStyle w:val="ListParagraph"/>
-        <w:numPr>
-          <w:ilvl w:val="0"/>
-          <w:numId w:val="47"/>
-        </w:numPr>
-        <w:ind w:left="180" w:hanging="180"/>
-        <w:rPr>
-          <w:rFonts w:eastAsia="Yu Gothic UI"/>
-        </w:rPr>
-      </w:pPr>
-      <w:r>
-        <w:rPr>
-          <w:rFonts w:eastAsia="Yu Gothic UI"/>
-        </w:rPr>
-        <w:t>R</w:t>
-      </w:r>
-      <w:r>
-        <w:rPr>
-          <w:rFonts w:eastAsia="Yu Gothic UI"/>
-        </w:rPr>
-        <w:t xml:space="preserve">eceived </w:t>
-      </w:r>
-      <w:r>
-        <w:rPr>
-          <w:rFonts w:eastAsia="Yu Gothic UI"/>
-        </w:rPr>
-        <w:t>top marks</w:t>
-      </w:r>
-      <w:r>
-        <w:rPr>
-          <w:rFonts w:eastAsia="Yu Gothic UI"/>
-        </w:rPr>
-        <w:t xml:space="preserve"> for </w:t>
-      </w:r>
-      <w:r>
-        <w:rPr>
-          <w:rFonts w:eastAsia="Yu Gothic UI"/>
-        </w:rPr>
-        <w:t>promotion</w:t>
-      </w:r>
-      <w:r>
-        <w:rPr>
-          <w:rFonts w:eastAsia="Yu Gothic UI"/>
-        </w:rPr>
-        <w:t xml:space="preserve"> </w:t>
-      </w:r>
-      <w:r>
-        <w:rPr>
-          <w:rFonts w:eastAsia="Yu Gothic UI"/>
-        </w:rPr>
-        <w:t xml:space="preserve">tests </w:t>
-      </w:r>
-      <w:r>
-        <w:rPr>
-          <w:rFonts w:eastAsia="Yu Gothic UI"/>
-        </w:rPr>
-        <w:t>every quarter</w:t>
-      </w:r>
-      <w:r>
-        <w:rPr>
-          <w:rFonts w:eastAsia="Yu Gothic UI"/>
-        </w:rPr>
-        <w:t xml:space="preserve"> by directing</w:t>
-      </w:r>
-      <w:r>
-        <w:rPr>
-          <w:rFonts w:eastAsia="Yu Gothic UI"/>
-        </w:rPr>
-        <w:t xml:space="preserve"> 7</w:t>
-      </w:r>
-      <w:r>
-        <w:rPr>
-          <w:rFonts w:eastAsia="Yu Gothic UI"/>
-        </w:rPr>
-        <w:t xml:space="preserve"> squad members</w:t>
-      </w:r>
-      <w:r>
-        <w:rPr>
-          <w:rFonts w:eastAsia="Yu Gothic UI"/>
-        </w:rPr>
-        <w:t xml:space="preserve"> in tactical courses</w:t>
-      </w:r>
-      <w:r>
-        <w:rPr>
-          <w:rFonts w:eastAsia="Yu Gothic UI"/>
-        </w:rPr>
-        <w:t xml:space="preserve"> </w:t>
-      </w:r>
-      <w:r>
-        <w:rPr>
-          <w:rFonts w:eastAsia="Yu Gothic UI"/>
-        </w:rPr>
-        <w:t>using</w:t>
-      </w:r>
-      <w:r>
-        <w:rPr>
-          <w:rFonts w:eastAsia="Yu Gothic UI"/>
-        </w:rPr>
-        <w:t xml:space="preserve"> leadership and </w:t>
-      </w:r>
-      <w:r>
-        <w:rPr>
-          <w:rFonts w:eastAsia="Yu Gothic UI"/>
-        </w:rPr>
-        <w:t>promoting</w:t>
-      </w:r>
-      <w:r>
-        <w:rPr>
-          <w:rFonts w:eastAsia="Yu Gothic UI"/>
-        </w:rPr>
-        <w:t xml:space="preserve"> teamwork</w:t>
-      </w:r>
-    </w:p>
-    <w:p>
-      <w:pPr>
-        <w:pStyle w:val="ListParagraph"/>
-        <w:numPr>
-          <w:ilvl w:val="0"/>
-          <w:numId w:val="47"/>
-        </w:numPr>
-        <w:ind w:left="180" w:hanging="180"/>
-        <w:rPr>
-          <w:rFonts w:eastAsia="Yu Gothic UI"/>
-        </w:rPr>
-      </w:pPr>
-      <w:r>
-        <w:rPr>
-          <w:rFonts w:eastAsia="Yu Gothic UI"/>
-        </w:rPr>
-        <w:t>Received a merit award for effectively</w:t>
-      </w:r>
-      <w:r>
-        <w:rPr>
-          <w:rFonts w:eastAsia="Yu Gothic UI"/>
-        </w:rPr>
-        <w:t xml:space="preserve"> relay</w:t>
-      </w:r>
-      <w:r>
-        <w:rPr>
-          <w:rFonts w:eastAsia="Yu Gothic UI"/>
-        </w:rPr>
-        <w:t>ing</w:t>
-      </w:r>
-      <w:r>
-        <w:rPr>
-          <w:rFonts w:eastAsia="Yu Gothic UI"/>
-        </w:rPr>
-        <w:t xml:space="preserve"> </w:t>
-      </w:r>
-      <w:r>
-        <w:rPr>
-          <w:rFonts w:eastAsia="Yu Gothic UI"/>
-        </w:rPr>
-        <w:t xml:space="preserve">orders and </w:t>
-      </w:r>
-      <w:r>
-        <w:rPr>
-          <w:rFonts w:eastAsia="Yu Gothic UI"/>
-        </w:rPr>
-        <w:t>situations directly to and from officers</w:t>
-      </w:r>
-      <w:r>
-        <w:rPr>
-          <w:rFonts w:eastAsia="Yu Gothic UI"/>
-        </w:rPr>
-        <w:t xml:space="preserve"> in the field</w:t>
+      <w:r>
+        <w:rPr>
+          <w:rFonts w:eastAsia="Malgun Gothic" w:hint="eastAsia"/>
+          <w:lang w:eastAsia="ko-KR"/>
+        </w:rPr>
+        <w:t xml:space="preserve"> to discuss technical issues and communicate the team</w:t>
+      </w:r>
+      <w:r>
+        <w:rPr>
+          <w:rFonts w:eastAsia="Malgun Gothic"/>
+          <w:lang w:eastAsia="ko-KR"/>
+        </w:rPr>
+        <w:t>’</w:t>
+      </w:r>
+      <w:r>
+        <w:rPr>
+          <w:rFonts w:eastAsia="Malgun Gothic" w:hint="eastAsia"/>
+          <w:lang w:eastAsia="ko-KR"/>
+        </w:rPr>
+        <w:t>s progress</w:t>
       </w:r>
     </w:p>
     <w:p>
@@ -2747,7 +2723,7 @@
           <w:bottom w:val="single" w:sz="6" w:space="1" w:color="auto"/>
         </w:pBdr>
         <w:rPr>
-          <w:rFonts w:eastAsia="Yu Gothic UI"/>
+          <w:rFonts w:eastAsia="Malgun Gothic" w:hint="eastAsia"/>
           <w:color w:val="FF0000"/>
           <w:sz w:val="14"/>
           <w:szCs w:val="14"/>
@@ -2869,22 +2845,71 @@
     <w:p>
       <w:pPr>
         <w:rPr>
-          <w:rFonts w:eastAsia="Malgun Gothic"/>
-          <w:lang w:eastAsia="ko-KR"/>
-        </w:rPr>
-      </w:pPr>
-      <w:r>
-        <w:rPr>
-          <w:rFonts w:eastAsia="Yu Gothic UI"/>
-        </w:rPr>
-        <w:t>Simulink, MATLAB, Git, Python, C++</w:t>
-      </w:r>
-      <w:r>
-        <w:rPr>
-          <w:rFonts w:eastAsia="Malgun Gothic" w:hint="eastAsia"/>
-          <w:lang w:eastAsia="ko-KR"/>
-        </w:rPr>
-        <w:t>, PowerShell</w:t>
+          <w:rFonts w:eastAsia="Malgun Gothic" w:hint="eastAsia"/>
+          <w:lang w:eastAsia="ko-KR"/>
+        </w:rPr>
+      </w:pPr>
+      <w:r>
+        <w:rPr>
+          <w:rFonts w:eastAsia="Yu Gothic UI"/>
+        </w:rPr>
+        <w:t>Simulink, MATLAB, Git, C++</w:t>
+      </w:r>
+      <w:r>
+        <w:rPr>
+          <w:rFonts w:eastAsia="Malgun Gothic" w:hint="eastAsia"/>
+          <w:lang w:eastAsia="ko-KR"/>
+        </w:rPr>
+        <w:t>,</w:t>
+      </w:r>
+      <w:r>
+        <w:rPr>
+          <w:rFonts w:eastAsia="Malgun Gothic" w:hint="eastAsia"/>
+          <w:lang w:eastAsia="ko-KR"/>
+        </w:rPr>
+        <w:t xml:space="preserve"> Python,</w:t>
+      </w:r>
+      <w:r>
+        <w:rPr>
+          <w:rFonts w:eastAsia="Malgun Gothic" w:hint="eastAsia"/>
+          <w:lang w:eastAsia="ko-KR"/>
+        </w:rPr>
+        <w:t xml:space="preserve"> PowerShell</w:t>
+      </w:r>
+      <w:r>
+        <w:rPr>
+          <w:rFonts w:eastAsia="Malgun Gothic" w:hint="eastAsia"/>
+          <w:lang w:eastAsia="ko-KR"/>
+        </w:rPr>
+        <w:t xml:space="preserve">, Task Scheduler, Alteryx, Tableau, </w:t>
+      </w:r>
+      <w:r>
+        <w:rPr>
+          <w:rFonts w:eastAsia="Malgun Gothic" w:hint="eastAsia"/>
+          <w:lang w:eastAsia="ko-KR"/>
+        </w:rPr>
+        <w:t>JavaScript, HTML CSS,</w:t>
+      </w:r>
+      <w:r>
+        <w:rPr>
+          <w:rFonts w:eastAsia="Malgun Gothic" w:hint="eastAsia"/>
+          <w:lang w:eastAsia="ko-KR"/>
+        </w:rPr>
+        <w:t xml:space="preserve"> SolidWorks, VBA,</w:t>
+      </w:r>
+      <w:r>
+        <w:rPr>
+          <w:rFonts w:eastAsia="Malgun Gothic" w:hint="eastAsia"/>
+          <w:lang w:eastAsia="ko-KR"/>
+        </w:rPr>
+        <w:t xml:space="preserve"> </w:t>
+      </w:r>
+      <w:r>
+        <w:rPr>
+          <w:rFonts w:eastAsia="Malgun Gothic" w:hint="eastAsia"/>
+          <w:lang w:eastAsia="ko-KR"/>
+        </w:rPr>
+        <w:t>Korean</w:t>
       </w:r>
     </w:p>
     <w:sectPr>
@@ -9680,6 +9705,27 @@
 </file>
 
 <file path=customXml/item1.xml><?xml version="1.0" encoding="utf-8"?>
+<p:properties xmlns:p="http://schemas.microsoft.com/office/2006/metadata/properties" xmlns:xsi="http://www.w3.org/2001/XMLSchema-instance">
+  <documentManagement>
+    <Attendance_x0020_Sheets xmlns="6137292c-a8a0-4c25-a004-adaaaf92099d">Resume Template</Attendance_x0020_Sheets>
+  </documentManagement>
+</p:properties>
+</file>
+
+<file path=customXml/item2.xml><?xml version="1.0" encoding="utf-8"?>
+<b:Sources xmlns:b="http://schemas.openxmlformats.org/officeDocument/2006/bibliography" xmlns="http://schemas.openxmlformats.org/officeDocument/2006/bibliography" SelectedStyle="\APA.XSL" StyleName="APA"/>
+</file>
+
+<file path=customXml/item3.xml><?xml version="1.0" encoding="utf-8"?>
+<?mso-contentType ?>
+<FormTemplates xmlns="http://schemas.microsoft.com/sharepoint/v3/contenttype/forms">
+  <Display>DocumentLibraryForm</Display>
+  <Edit>DocumentLibraryForm</Edit>
+  <New>DocumentLibraryForm</New>
+</FormTemplates>
+</file>
+
+<file path=customXml/item4.xml><?xml version="1.0" encoding="utf-8"?>
 <ct:contentTypeSchema xmlns:ct="http://schemas.microsoft.com/office/2006/metadata/contentType" xmlns:ma="http://schemas.microsoft.com/office/2006/metadata/properties/metaAttributes" ct:_="" ma:_="" ma:contentTypeName="Document" ma:contentTypeID="0x0101002C293761A0A8254CA004ADAAAF92099D" ma:contentTypeVersion="1" ma:contentTypeDescription="Create a new document." ma:contentTypeScope="" ma:versionID="302f49d7e89cb790dd76001df4a04d69">
   <xsd:schema xmlns:xsd="http://www.w3.org/2001/XMLSchema" xmlns:xs="http://www.w3.org/2001/XMLSchema" xmlns:p="http://schemas.microsoft.com/office/2006/metadata/properties" xmlns:ns2="6137292c-a8a0-4c25-a004-adaaaf92099d" targetNamespace="http://schemas.microsoft.com/office/2006/metadata/properties" ma:root="true" ma:fieldsID="d35100f22b8ccc25db333d146e61b9cd" ns2:_="">
     <xsd:import namespace="6137292c-a8a0-4c25-a004-adaaaf92099d"/>
@@ -9811,28 +9857,32 @@
 </ct:contentTypeSchema>
 </file>
 
-<file path=customXml/item2.xml><?xml version="1.0" encoding="utf-8"?>
-<?mso-contentType ?>
-<FormTemplates xmlns="http://schemas.microsoft.com/sharepoint/v3/contenttype/forms">
-  <Display>DocumentLibraryForm</Display>
-  <Edit>DocumentLibraryForm</Edit>
-  <New>DocumentLibraryForm</New>
-</FormTemplates>
+<file path=customXml/itemProps1.xml><?xml version="1.0" encoding="utf-8"?>
+<ds:datastoreItem xmlns:ds="http://schemas.openxmlformats.org/officeDocument/2006/customXml" ds:itemID="{2CBA3092-F869-4E91-BE97-33F29DAE301D}">
+  <ds:schemaRefs>
+    <ds:schemaRef ds:uri="http://schemas.microsoft.com/office/2006/metadata/properties"/>
+    <ds:schemaRef ds:uri="6137292c-a8a0-4c25-a004-adaaaf92099d"/>
+  </ds:schemaRefs>
+</ds:datastoreItem>
 </file>
 
-<file path=customXml/item3.xml><?xml version="1.0" encoding="utf-8"?>
-<b:Sources xmlns:b="http://schemas.openxmlformats.org/officeDocument/2006/bibliography" xmlns="http://schemas.openxmlformats.org/officeDocument/2006/bibliography" SelectedStyle="\APA.XSL" StyleName="APA"/>
+<file path=customXml/itemProps2.xml><?xml version="1.0" encoding="utf-8"?>
+<ds:datastoreItem xmlns:ds="http://schemas.openxmlformats.org/officeDocument/2006/customXml" ds:itemID="{6C76CC05-4883-4409-93B4-7F9C3E5E6129}">
+  <ds:schemaRefs>
+    <ds:schemaRef ds:uri="http://schemas.openxmlformats.org/officeDocument/2006/bibliography"/>
+  </ds:schemaRefs>
+</ds:datastoreItem>
 </file>
 
-<file path=customXml/item4.xml><?xml version="1.0" encoding="utf-8"?>
-<p:properties xmlns:p="http://schemas.microsoft.com/office/2006/metadata/properties" xmlns:xsi="http://www.w3.org/2001/XMLSchema-instance">
-  <documentManagement>
-    <Attendance_x0020_Sheets xmlns="6137292c-a8a0-4c25-a004-adaaaf92099d">Resume Template</Attendance_x0020_Sheets>
-  </documentManagement>
-</p:properties>
+<file path=customXml/itemProps3.xml><?xml version="1.0" encoding="utf-8"?>
+<ds:datastoreItem xmlns:ds="http://schemas.openxmlformats.org/officeDocument/2006/customXml" ds:itemID="{A1A83DD6-5505-4521-A7A9-16E439FA09A8}">
+  <ds:schemaRefs>
+    <ds:schemaRef ds:uri="http://schemas.microsoft.com/sharepoint/v3/contenttype/forms"/>
+  </ds:schemaRefs>
+</ds:datastoreItem>
 </file>
 
-<file path=customXml/itemProps1.xml><?xml version="1.0" encoding="utf-8"?>
+<file path=customXml/itemProps4.xml><?xml version="1.0" encoding="utf-8"?>
 <ds:datastoreItem xmlns:ds="http://schemas.openxmlformats.org/officeDocument/2006/customXml" ds:itemID="{17A47041-CC1D-4DF5-9109-0652C71CA6B5}">
   <ds:schemaRefs>
     <ds:schemaRef ds:uri="http://schemas.microsoft.com/office/2006/metadata/contentType"/>
@@ -9848,29 +9898,4 @@
     <ds:schemaRef ds:uri="http://schemas.microsoft.com/internal/obd"/>
   </ds:schemaRefs>
 </ds:datastoreItem>
-</file>
-
-<file path=customXml/itemProps2.xml><?xml version="1.0" encoding="utf-8"?>
-<ds:datastoreItem xmlns:ds="http://schemas.openxmlformats.org/officeDocument/2006/customXml" ds:itemID="{A1A83DD6-5505-4521-A7A9-16E439FA09A8}">
-  <ds:schemaRefs>
-    <ds:schemaRef ds:uri="http://schemas.microsoft.com/sharepoint/v3/contenttype/forms"/>
-  </ds:schemaRefs>
-</ds:datastoreItem>
-</file>
-
-<file path=customXml/itemProps3.xml><?xml version="1.0" encoding="utf-8"?>
-<ds:datastoreItem xmlns:ds="http://schemas.openxmlformats.org/officeDocument/2006/customXml" ds:itemID="{6C76CC05-4883-4409-93B4-7F9C3E5E6129}">
-  <ds:schemaRefs>
-    <ds:schemaRef ds:uri="http://schemas.openxmlformats.org/officeDocument/2006/bibliography"/>
-  </ds:schemaRefs>
-</ds:datastoreItem>
-</file>
-
-<file path=customXml/itemProps4.xml><?xml version="1.0" encoding="utf-8"?>
-<ds:datastoreItem xmlns:ds="http://schemas.openxmlformats.org/officeDocument/2006/customXml" ds:itemID="{2CBA3092-F869-4E91-BE97-33F29DAE301D}">
-  <ds:schemaRefs>
-    <ds:schemaRef ds:uri="http://schemas.microsoft.com/office/2006/metadata/properties"/>
-    <ds:schemaRef ds:uri="6137292c-a8a0-4c25-a004-adaaaf92099d"/>
-  </ds:schemaRefs>
-</ds:datastoreItem>
 </file>
</xml_diff>